<commit_message>
Fixes for text formatting exercises
</commit_message>
<xml_diff>
--- a/Courses/Computer-Modeling-and-IT/Computer-Modeling-and-IT-5-Class/28-Text-Formatting/28-Character-level-And-Paragraph-level-Text-Formatting-Exercises.docx
+++ b/Courses/Computer-Modeling-and-IT/Computer-Modeling-and-IT-5-Class/28-Text-Formatting/28-Character-level-And-Paragraph-level-Text-Formatting-Exercises.docx
@@ -1,6 +1,6 @@
 
 <file path=word/document.xml><?xml version="1.0" encoding="utf-8"?>
-<w:document xmlns:wpc="http://schemas.microsoft.com/office/word/2010/wordprocessingCanvas" xmlns:cx="http://schemas.microsoft.com/office/drawing/2014/chartex" xmlns:cx1="http://schemas.microsoft.com/office/drawing/2015/9/8/chartex" xmlns:mc="http://schemas.openxmlformats.org/markup-compatibility/2006" xmlns:o="urn:schemas-microsoft-com:office:office" xmlns:r="http://schemas.openxmlformats.org/officeDocument/2006/relationships" xmlns:m="http://schemas.openxmlformats.org/officeDocument/2006/math" xmlns:v="urn:schemas-microsoft-com:vml" xmlns:wp14="http://schemas.microsoft.com/office/word/2010/wordprocessingDrawing" xmlns:wp="http://schemas.openxmlformats.org/drawingml/2006/wordprocessingDrawing" xmlns:w10="urn:schemas-microsoft-com:office:word" xmlns:w="http://schemas.openxmlformats.org/wordprocessingml/2006/main" xmlns:w14="http://schemas.microsoft.com/office/word/2010/wordml" xmlns:w15="http://schemas.microsoft.com/office/word/2012/wordml" xmlns:w16se="http://schemas.microsoft.com/office/word/2015/wordml/symex" xmlns:wpg="http://schemas.microsoft.com/office/word/2010/wordprocessingGroup" xmlns:wpi="http://schemas.microsoft.com/office/word/2010/wordprocessingInk" xmlns:wne="http://schemas.microsoft.com/office/word/2006/wordml" xmlns:wps="http://schemas.microsoft.com/office/word/2010/wordprocessingShape" mc:Ignorable="w14 w15 w16se wp14">
+<w:document xmlns:wpc="http://schemas.microsoft.com/office/word/2010/wordprocessingCanvas" xmlns:cx="http://schemas.microsoft.com/office/drawing/2014/chartex" xmlns:cx1="http://schemas.microsoft.com/office/drawing/2015/9/8/chartex" xmlns:cx2="http://schemas.microsoft.com/office/drawing/2015/10/21/chartex" xmlns:cx3="http://schemas.microsoft.com/office/drawing/2016/5/9/chartex" xmlns:cx4="http://schemas.microsoft.com/office/drawing/2016/5/10/chartex" xmlns:cx5="http://schemas.microsoft.com/office/drawing/2016/5/11/chartex" xmlns:cx6="http://schemas.microsoft.com/office/drawing/2016/5/12/chartex" xmlns:cx7="http://schemas.microsoft.com/office/drawing/2016/5/13/chartex" xmlns:cx8="http://schemas.microsoft.com/office/drawing/2016/5/14/chartex" xmlns:mc="http://schemas.openxmlformats.org/markup-compatibility/2006" xmlns:aink="http://schemas.microsoft.com/office/drawing/2016/ink" xmlns:am3d="http://schemas.microsoft.com/office/drawing/2017/model3d" xmlns:o="urn:schemas-microsoft-com:office:office" xmlns:oel="http://schemas.microsoft.com/office/2019/extlst" xmlns:r="http://schemas.openxmlformats.org/officeDocument/2006/relationships" xmlns:m="http://schemas.openxmlformats.org/officeDocument/2006/math" xmlns:v="urn:schemas-microsoft-com:vml" xmlns:wp14="http://schemas.microsoft.com/office/word/2010/wordprocessingDrawing" xmlns:wp="http://schemas.openxmlformats.org/drawingml/2006/wordprocessingDrawing" xmlns:w10="urn:schemas-microsoft-com:office:word" xmlns:w="http://schemas.openxmlformats.org/wordprocessingml/2006/main" xmlns:w14="http://schemas.microsoft.com/office/word/2010/wordml" xmlns:w15="http://schemas.microsoft.com/office/word/2012/wordml" xmlns:w16cex="http://schemas.microsoft.com/office/word/2018/wordml/cex" xmlns:w16cid="http://schemas.microsoft.com/office/word/2016/wordml/cid" xmlns:w16="http://schemas.microsoft.com/office/word/2018/wordml" xmlns:w16sdtdh="http://schemas.microsoft.com/office/word/2020/wordml/sdtdatahash" xmlns:w16se="http://schemas.microsoft.com/office/word/2015/wordml/symex" xmlns:wpg="http://schemas.microsoft.com/office/word/2010/wordprocessingGroup" xmlns:wpi="http://schemas.microsoft.com/office/word/2010/wordprocessingInk" xmlns:wne="http://schemas.microsoft.com/office/word/2006/wordml" xmlns:wps="http://schemas.microsoft.com/office/word/2010/wordprocessingShape" mc:Ignorable="w14 w15 w16se w16cid w16 w16cex w16sdtdh wp14">
   <w:body>
     <w:p>
       <w:pPr>
@@ -31,19 +31,12 @@
           <w:bCs/>
           <w:lang w:val="ru-RU"/>
         </w:rPr>
-        <w:t xml:space="preserve">Форматиране на текст на ниво символи и ниво </w:t>
-      </w:r>
-      <w:r>
-        <w:rPr>
-          <w:bCs/>
-          <w:lang w:val="bg-BG"/>
-        </w:rPr>
-        <w:t>абзац</w:t>
+        <w:t>Форматиране на текст</w:t>
       </w:r>
     </w:p>
     <w:p>
       <w:pPr>
-        <w:spacing w:after="0"/>
+        <w:spacing w:before="300" w:after="0"/>
         <w:rPr>
           <w:rStyle w:val="Hyperlink"/>
           <w:lang w:val="bg-BG"/>
@@ -68,30 +61,53 @@
         <w:rPr>
           <w:noProof/>
         </w:rPr>
-        <w:pict w14:anchorId="50A09F04">
-          <v:shapetype id="_x0000_t75" coordsize="21600,21600" o:spt="75" o:preferrelative="t" path="m@4@5l@4@11@9@11@9@5xe" filled="f" stroked="f">
-            <v:stroke joinstyle="miter"/>
-            <v:formulas>
-              <v:f eqn="if lineDrawn pixelLineWidth 0"/>
-              <v:f eqn="sum @0 1 0"/>
-              <v:f eqn="sum 0 0 @1"/>
-              <v:f eqn="prod @2 1 2"/>
-              <v:f eqn="prod @3 21600 pixelWidth"/>
-              <v:f eqn="prod @3 21600 pixelHeight"/>
-              <v:f eqn="sum @0 0 1"/>
-              <v:f eqn="prod @6 1 2"/>
-              <v:f eqn="prod @7 21600 pixelWidth"/>
-              <v:f eqn="sum @8 21600 0"/>
-              <v:f eqn="prod @7 21600 pixelHeight"/>
-              <v:f eqn="sum @10 21600 0"/>
-            </v:formulas>
-            <v:path o:extrusionok="f" gradientshapeok="t" o:connecttype="rect"/>
-            <o:lock v:ext="edit" aspectratio="t"/>
-          </v:shapetype>
-          <v:shape id="_x0000_i1025" type="#_x0000_t75" style="width:159.45pt;height:74.2pt">
-            <v:imagedata r:id="rId8" o:title="Status-Under-Development"/>
-          </v:shape>
-        </w:pict>
+        <w:drawing>
+          <wp:inline distT="0" distB="0" distL="0" distR="0" wp14:anchorId="1D2C0C35" wp14:editId="49AB3FE6">
+            <wp:extent cx="1278868" cy="573570"/>
+            <wp:effectExtent l="0" t="0" r="4445" b="0"/>
+            <wp:docPr id="1512202495" name="Picture 1"/>
+            <wp:cNvGraphicFramePr>
+              <a:graphicFrameLocks xmlns:a="http://schemas.openxmlformats.org/drawingml/2006/main"/>
+            </wp:cNvGraphicFramePr>
+            <a:graphic xmlns:a="http://schemas.openxmlformats.org/drawingml/2006/main">
+              <a:graphicData uri="http://schemas.openxmlformats.org/drawingml/2006/picture">
+                <pic:pic xmlns:pic="http://schemas.openxmlformats.org/drawingml/2006/picture">
+                  <pic:nvPicPr>
+                    <pic:cNvPr id="1512202495" name="Picture 1"/>
+                    <pic:cNvPicPr>
+                      <a:picLocks/>
+                    </pic:cNvPicPr>
+                  </pic:nvPicPr>
+                  <pic:blipFill>
+                    <a:blip r:embed="rId8" cstate="print">
+                      <a:extLst>
+                        <a:ext uri="{28A0092B-C50C-407E-A947-70E740481C1C}">
+                          <a14:useLocalDpi xmlns:a14="http://schemas.microsoft.com/office/drawing/2010/main" val="0"/>
+                        </a:ext>
+                      </a:extLst>
+                    </a:blip>
+                    <a:stretch>
+                      <a:fillRect/>
+                    </a:stretch>
+                  </pic:blipFill>
+                  <pic:spPr bwMode="auto">
+                    <a:xfrm>
+                      <a:off x="0" y="0"/>
+                      <a:ext cx="1278868" cy="573570"/>
+                    </a:xfrm>
+                    <a:prstGeom prst="rect">
+                      <a:avLst/>
+                    </a:prstGeom>
+                    <a:noFill/>
+                    <a:ln>
+                      <a:noFill/>
+                    </a:ln>
+                  </pic:spPr>
+                </pic:pic>
+              </a:graphicData>
+            </a:graphic>
+          </wp:inline>
+        </w:drawing>
       </w:r>
     </w:p>
     <w:p>
@@ -245,13 +261,7 @@
         <w:rPr>
           <w:lang w:val="bg-BG"/>
         </w:rPr>
-        <w:t xml:space="preserve">Какво представлява </w:t>
-      </w:r>
-      <w:r>
-        <w:rPr>
-          <w:lang w:val="bg-BG"/>
-        </w:rPr>
-        <w:t>"</w:t>
+        <w:t>Какво представлява "</w:t>
       </w:r>
       <w:r>
         <w:rPr>
@@ -264,19 +274,7 @@
         <w:rPr>
           <w:lang w:val="bg-BG"/>
         </w:rPr>
-        <w:t>"</w:t>
-      </w:r>
-      <w:r>
-        <w:rPr>
-          <w:lang w:val="bg-BG"/>
-        </w:rPr>
-        <w:t xml:space="preserve"> при тексто</w:t>
-      </w:r>
-      <w:r>
-        <w:rPr>
-          <w:lang w:val="bg-BG"/>
-        </w:rPr>
-        <w:t>обработката?</w:t>
+        <w:t>" при текстообработката?</w:t>
       </w:r>
     </w:p>
     <w:p>
@@ -363,11 +361,25 @@
         <w:rPr>
           <w:lang w:val="bg-BG"/>
         </w:rPr>
-        <w:t xml:space="preserve"> за своя 12-ти </w:t>
+        <w:t xml:space="preserve"> за своя </w:t>
       </w:r>
       <w:r>
         <w:rPr>
           <w:b/>
+          <w:bCs/>
+          <w:lang w:val="bg-BG"/>
+        </w:rPr>
+        <w:t>12-ти</w:t>
+      </w:r>
+      <w:r>
+        <w:rPr>
+          <w:lang w:val="bg-BG"/>
+        </w:rPr>
+        <w:t xml:space="preserve"> </w:t>
+      </w:r>
+      <w:r>
+        <w:rPr>
+          <w:b/>
           <w:lang w:val="bg-BG"/>
         </w:rPr>
         <w:t>рожден ден</w:t>
@@ -376,17 +388,25 @@
         <w:rPr>
           <w:lang w:val="bg-BG"/>
         </w:rPr>
-        <w:t>. Добавете заглавие на документа – "Покана за рожден ден". П</w:t>
-      </w:r>
-      <w:r>
-        <w:rPr>
-          <w:lang w:val="bg-BG"/>
-        </w:rPr>
-        <w:t xml:space="preserve">оканата трябва да е </w:t>
+        <w:t>. Добавете заглавие на документа – "</w:t>
       </w:r>
       <w:r>
         <w:rPr>
           <w:b/>
+          <w:bCs/>
+          <w:lang w:val="bg-BG"/>
+        </w:rPr>
+        <w:t>Покана за рожден ден</w:t>
+      </w:r>
+      <w:r>
+        <w:rPr>
+          <w:lang w:val="bg-BG"/>
+        </w:rPr>
+        <w:t xml:space="preserve">". Поканата трябва да е </w:t>
+      </w:r>
+      <w:r>
+        <w:rPr>
+          <w:b/>
           <w:lang w:val="bg-BG"/>
         </w:rPr>
         <w:t>отправена</w:t>
@@ -469,13 +489,7 @@
         <w:rPr>
           <w:lang w:val="bg-BG"/>
         </w:rPr>
-        <w:t>Най-отдолу трябва да се подпише. Финално документът</w:t>
-      </w:r>
-      <w:r>
-        <w:rPr>
-          <w:lang w:val="bg-BG"/>
-        </w:rPr>
-        <w:t xml:space="preserve"> трябва да изглежда подобно на снимката.</w:t>
+        <w:t>Най-отдолу трябва да се подпише. Финално документът трябва да изглежда подобно на снимката.</w:t>
       </w:r>
     </w:p>
     <w:p>
@@ -490,10 +504,10 @@
           <w:noProof/>
         </w:rPr>
         <w:drawing>
-          <wp:inline distT="0" distB="0" distL="0" distR="0" wp14:anchorId="24B03E90" wp14:editId="2E591C75">
+          <wp:inline distT="0" distB="0" distL="0" distR="0" wp14:anchorId="662F0C8A" wp14:editId="3600EC4A">
             <wp:extent cx="5786651" cy="1668952"/>
             <wp:effectExtent l="19050" t="19050" r="24130" b="26670"/>
-            <wp:docPr id="25" name="Picture 25"/>
+            <wp:docPr id="25" name="Picture 25" descr="A black text on a white background&#10;&#10;Description automatically generated"/>
             <wp:cNvGraphicFramePr>
               <a:graphicFrameLocks xmlns:a="http://schemas.openxmlformats.org/drawingml/2006/main" noChangeAspect="1"/>
             </wp:cNvGraphicFramePr>
@@ -501,7 +515,7 @@
               <a:graphicData uri="http://schemas.openxmlformats.org/drawingml/2006/picture">
                 <pic:pic xmlns:pic="http://schemas.openxmlformats.org/drawingml/2006/picture">
                   <pic:nvPicPr>
-                    <pic:cNvPr id="25" name="Annotation 2023-09-30 142126.png"/>
+                    <pic:cNvPr id="25" name="Picture 25" descr="A black text on a white background&#10;&#10;Description automatically generated"/>
                     <pic:cNvPicPr/>
                   </pic:nvPicPr>
                   <pic:blipFill>
@@ -566,13 +580,7 @@
         <w:rPr>
           <w:lang w:val="bg-BG"/>
         </w:rPr>
-        <w:t xml:space="preserve">Форматирайте поканата от миналата задача. </w:t>
-      </w:r>
-      <w:r>
-        <w:rPr>
-          <w:lang w:val="bg-BG"/>
-        </w:rPr>
-        <w:t xml:space="preserve">Заглавието трябва да се </w:t>
+        <w:t xml:space="preserve">Форматирайте поканата от миналата задача. Заглавието трябва да се </w:t>
       </w:r>
       <w:r>
         <w:rPr>
@@ -765,7 +773,7 @@
           <w:noProof/>
         </w:rPr>
         <w:drawing>
-          <wp:inline distT="0" distB="0" distL="0" distR="0" wp14:anchorId="59349AE0" wp14:editId="6D72E07C">
+          <wp:inline distT="0" distB="0" distL="0" distR="0" wp14:anchorId="5C75AAC6" wp14:editId="29254A3E">
             <wp:extent cx="4346812" cy="1618755"/>
             <wp:effectExtent l="19050" t="19050" r="15875" b="19685"/>
             <wp:docPr id="26" name="Picture 26"/>
@@ -837,13 +845,19 @@
         <w:rPr>
           <w:lang w:val="bg-BG"/>
         </w:rPr>
-        <w:t>В нов празен докумен запишете</w:t>
-      </w:r>
-      <w:r>
-        <w:rPr>
-          <w:lang w:val="bg-BG"/>
-        </w:rPr>
-        <w:t xml:space="preserve"> началото на творбата на Христо Ботев – "</w:t>
+        <w:t>В нов празен докумен</w:t>
+      </w:r>
+      <w:r>
+        <w:rPr>
+          <w:lang w:val="bg-BG"/>
+        </w:rPr>
+        <w:t>т</w:t>
+      </w:r>
+      <w:r>
+        <w:rPr>
+          <w:lang w:val="bg-BG"/>
+        </w:rPr>
+        <w:t xml:space="preserve"> запишете началото на творбата на Христо Ботев – "</w:t>
       </w:r>
       <w:r>
         <w:rPr>
@@ -936,175 +950,157 @@
         <w:rPr>
           <w:lang w:val="bg-BG"/>
         </w:rPr>
+        <w:t xml:space="preserve">. Добавете </w:t>
+      </w:r>
+      <w:r>
+        <w:rPr>
+          <w:b/>
+          <w:lang w:val="bg-BG"/>
+        </w:rPr>
+        <w:t>разстояние</w:t>
+      </w:r>
+      <w:r>
+        <w:rPr>
+          <w:lang w:val="bg-BG"/>
+        </w:rPr>
+        <w:t xml:space="preserve"> между заглавието и текст</w:t>
+      </w:r>
+      <w:r>
+        <w:t>a</w:t>
+      </w:r>
+      <w:r>
+        <w:rPr>
+          <w:lang w:val="bg-BG"/>
+        </w:rPr>
         <w:t>.</w:t>
       </w:r>
       <w:r>
-        <w:rPr>
-          <w:lang w:val="bg-BG"/>
-        </w:rPr>
-        <w:t xml:space="preserve"> Добавете </w:t>
+        <w:t xml:space="preserve"> </w:t>
+      </w:r>
+      <w:r>
+        <w:rPr>
+          <w:lang w:val="bg-BG"/>
+        </w:rPr>
+        <w:t xml:space="preserve">За стихотворението задайте стил </w:t>
+      </w:r>
+      <w:r>
+        <w:t>"</w:t>
       </w:r>
       <w:r>
         <w:rPr>
           <w:b/>
-          <w:lang w:val="bg-BG"/>
-        </w:rPr>
-        <w:t>разстояние</w:t>
-      </w:r>
-      <w:r>
-        <w:rPr>
-          <w:lang w:val="bg-BG"/>
-        </w:rPr>
+        </w:rPr>
+        <w:t>Italic</w:t>
+      </w:r>
+      <w:r>
+        <w:t xml:space="preserve">", </w:t>
+      </w:r>
+      <w:r>
+        <w:rPr>
+          <w:lang w:val="bg-BG"/>
+        </w:rPr>
+        <w:t xml:space="preserve">размер на шрифта – </w:t>
+      </w:r>
+      <w:r>
+        <w:rPr>
+          <w:b/>
+          <w:lang w:val="bg-BG"/>
+        </w:rPr>
+        <w:t>14</w:t>
+      </w:r>
+      <w:r>
+        <w:rPr>
+          <w:b/>
+        </w:rPr>
+        <w:t xml:space="preserve"> pt.</w:t>
+      </w:r>
+      <w:r>
+        <w:t>,</w:t>
+      </w:r>
+      <w:r>
+        <w:rPr>
+          <w:lang w:val="bg-BG"/>
+        </w:rPr>
+        <w:t xml:space="preserve"> да е</w:t>
+      </w:r>
+      <w:r>
         <w:t xml:space="preserve"> </w:t>
       </w:r>
       <w:r>
         <w:rPr>
-          <w:lang w:val="bg-BG"/>
-        </w:rPr>
-        <w:t>между заглавието и текст</w:t>
-      </w:r>
-      <w:r>
-        <w:t>a</w:t>
-      </w:r>
-      <w:r>
-        <w:rPr>
-          <w:lang w:val="bg-BG"/>
-        </w:rPr>
-        <w:t>.</w:t>
-      </w:r>
-      <w:r>
+          <w:b/>
+          <w:lang w:val="bg-BG"/>
+        </w:rPr>
+        <w:t>центрирано</w:t>
+      </w:r>
+      <w:r>
+        <w:rPr>
+          <w:lang w:val="bg-BG"/>
+        </w:rPr>
+        <w:t xml:space="preserve">, както и шрифтът да бъде </w:t>
+      </w:r>
+      <w:r>
+        <w:t>"</w:t>
+      </w:r>
+      <w:r>
+        <w:rPr>
+          <w:b/>
+        </w:rPr>
+        <w:t>Consolas</w:t>
+      </w:r>
+      <w:r>
+        <w:t xml:space="preserve">". </w:t>
+      </w:r>
+      <w:r>
+        <w:rPr>
+          <w:lang w:val="bg-BG"/>
+        </w:rPr>
+        <w:t xml:space="preserve">Не забравяйте да сложите и </w:t>
+      </w:r>
+      <w:r>
+        <w:rPr>
+          <w:b/>
+          <w:lang w:val="bg-BG"/>
+        </w:rPr>
+        <w:t>името на автора</w:t>
+      </w:r>
+      <w:r>
+        <w:rPr>
+          <w:lang w:val="bg-BG"/>
+        </w:rPr>
+        <w:t xml:space="preserve"> н</w:t>
+      </w:r>
+      <w:r>
+        <w:rPr>
+          <w:lang w:val="bg-BG"/>
+        </w:rPr>
+        <w:t>а</w:t>
+      </w:r>
+      <w:r>
+        <w:rPr>
+          <w:lang w:val="bg-BG"/>
+        </w:rPr>
+        <w:t xml:space="preserve">края, </w:t>
+      </w:r>
+      <w:r>
+        <w:rPr>
+          <w:b/>
+          <w:lang w:val="bg-BG"/>
+        </w:rPr>
+        <w:t>подравнено в дясно</w:t>
+      </w:r>
+      <w:r>
+        <w:rPr>
+          <w:b/>
+          <w:lang w:val="bg-BG"/>
+        </w:rPr>
         <w:t xml:space="preserve"> </w:t>
       </w:r>
       <w:r>
         <w:rPr>
           <w:lang w:val="bg-BG"/>
         </w:rPr>
-        <w:t xml:space="preserve">За стихотворението задайте стил </w:t>
-      </w:r>
-      <w:r>
-        <w:t>"</w:t>
-      </w:r>
-      <w:r>
-        <w:rPr>
-          <w:b/>
-        </w:rPr>
-        <w:t>Italic</w:t>
-      </w:r>
-      <w:r>
-        <w:t xml:space="preserve">", </w:t>
-      </w:r>
-      <w:r>
-        <w:rPr>
-          <w:lang w:val="bg-BG"/>
-        </w:rPr>
-        <w:t xml:space="preserve">размер на шрифта – </w:t>
-      </w:r>
-      <w:r>
-        <w:rPr>
-          <w:b/>
-          <w:lang w:val="bg-BG"/>
-        </w:rPr>
-        <w:t>14</w:t>
-      </w:r>
-      <w:r>
-        <w:rPr>
-          <w:b/>
-        </w:rPr>
-        <w:t xml:space="preserve"> pt.</w:t>
-      </w:r>
-      <w:r>
-        <w:t>,</w:t>
-      </w:r>
-      <w:r>
-        <w:rPr>
-          <w:lang w:val="bg-BG"/>
-        </w:rPr>
-        <w:t xml:space="preserve"> да е</w:t>
-      </w:r>
-      <w:r>
-        <w:t xml:space="preserve"> </w:t>
-      </w:r>
-      <w:r>
-        <w:rPr>
-          <w:b/>
-          <w:lang w:val="bg-BG"/>
-        </w:rPr>
-        <w:t>центрирано</w:t>
-      </w:r>
-      <w:r>
-        <w:rPr>
-          <w:lang w:val="bg-BG"/>
-        </w:rPr>
-        <w:t xml:space="preserve">, както и шрифтът да бъде </w:t>
-      </w:r>
-      <w:r>
-        <w:t>"</w:t>
-      </w:r>
-      <w:r>
-        <w:rPr>
-          <w:b/>
-        </w:rPr>
-        <w:t>Consolas</w:t>
-      </w:r>
-      <w:r>
-        <w:t xml:space="preserve">". </w:t>
-      </w:r>
-      <w:r>
-        <w:rPr>
-          <w:lang w:val="bg-BG"/>
-        </w:rPr>
-        <w:t xml:space="preserve">Не забравяйте да сложите и </w:t>
-      </w:r>
-      <w:r>
-        <w:rPr>
-          <w:b/>
-          <w:lang w:val="bg-BG"/>
-        </w:rPr>
-        <w:t>името на автора</w:t>
-      </w:r>
-      <w:r>
-        <w:rPr>
-          <w:lang w:val="bg-BG"/>
-        </w:rPr>
-        <w:t xml:space="preserve"> някрая</w:t>
-      </w:r>
-      <w:r>
-        <w:rPr>
-          <w:lang w:val="bg-BG"/>
-        </w:rPr>
-        <w:t>,</w:t>
-      </w:r>
-      <w:r>
-        <w:rPr>
-          <w:lang w:val="bg-BG"/>
-        </w:rPr>
-        <w:t xml:space="preserve"> </w:t>
-      </w:r>
-      <w:r>
-        <w:rPr>
-          <w:b/>
-          <w:lang w:val="bg-BG"/>
-        </w:rPr>
-        <w:t>подравнено в дясно</w:t>
-      </w:r>
-      <w:r>
-        <w:rPr>
-          <w:b/>
-          <w:lang w:val="bg-BG"/>
-        </w:rPr>
-        <w:t xml:space="preserve"> </w:t>
-      </w:r>
-      <w:r>
-        <w:rPr>
-          <w:lang w:val="bg-BG"/>
-        </w:rPr>
-        <w:t>и да е</w:t>
-      </w:r>
-      <w:r>
-        <w:rPr>
-          <w:lang w:val="bg-BG"/>
-        </w:rPr>
-        <w:t xml:space="preserve"> в стил </w:t>
+        <w:t xml:space="preserve">и да е в стил </w:t>
       </w:r>
       <w:r>
         <w:t>"</w:t>
@@ -1128,10 +1124,10 @@
           <w:noProof/>
         </w:rPr>
         <w:drawing>
-          <wp:inline distT="0" distB="0" distL="0" distR="0" wp14:anchorId="25DEB8B1" wp14:editId="744E2662">
+          <wp:inline distT="0" distB="0" distL="0" distR="0" wp14:anchorId="169DFDF9" wp14:editId="4624FDF1">
             <wp:extent cx="3884371" cy="3856082"/>
             <wp:effectExtent l="19050" t="19050" r="20955" b="11430"/>
-            <wp:docPr id="1" name="Picture 1"/>
+            <wp:docPr id="1" name="Picture 1" descr="A text on a white background&#10;&#10;Description automatically generated"/>
             <wp:cNvGraphicFramePr>
               <a:graphicFrameLocks xmlns:a="http://schemas.openxmlformats.org/drawingml/2006/main" noChangeAspect="1"/>
             </wp:cNvGraphicFramePr>
@@ -1139,7 +1135,7 @@
               <a:graphicData uri="http://schemas.openxmlformats.org/drawingml/2006/picture">
                 <pic:pic xmlns:pic="http://schemas.openxmlformats.org/drawingml/2006/picture">
                   <pic:nvPicPr>
-                    <pic:cNvPr id="1" name="Annotation 2023-10-02 173552.png"/>
+                    <pic:cNvPr id="1" name="Picture 1" descr="A text on a white background&#10;&#10;Description automatically generated"/>
                     <pic:cNvPicPr/>
                   </pic:nvPicPr>
                   <pic:blipFill>
@@ -1196,10 +1192,62 @@
         <w:rPr>
           <w:lang w:val="bg-BG"/>
         </w:rPr>
-        <w:t xml:space="preserve">Създайте нов празен документ. Гледайки снимката, трябва да препишете текста и да го форматирате по подобен начин. Шрифтът на целия документ трябва да е </w:t>
-      </w:r>
-      <w:r>
-        <w:t>"Calibri".</w:t>
+        <w:t xml:space="preserve">Създайте нов празен документ. Гледайки снимката, трябва да </w:t>
+      </w:r>
+      <w:r>
+        <w:rPr>
+          <w:b/>
+          <w:bCs/>
+          <w:lang w:val="bg-BG"/>
+        </w:rPr>
+        <w:t>препишете</w:t>
+      </w:r>
+      <w:r>
+        <w:rPr>
+          <w:lang w:val="bg-BG"/>
+        </w:rPr>
+        <w:t xml:space="preserve"> текста и да го </w:t>
+      </w:r>
+      <w:r>
+        <w:rPr>
+          <w:b/>
+          <w:bCs/>
+          <w:lang w:val="bg-BG"/>
+        </w:rPr>
+        <w:t>форматирате</w:t>
+      </w:r>
+      <w:r>
+        <w:rPr>
+          <w:lang w:val="bg-BG"/>
+        </w:rPr>
+        <w:t xml:space="preserve"> по подобен начин. </w:t>
+      </w:r>
+      <w:r>
+        <w:rPr>
+          <w:b/>
+          <w:bCs/>
+          <w:lang w:val="bg-BG"/>
+        </w:rPr>
+        <w:t>Шрифтът</w:t>
+      </w:r>
+      <w:r>
+        <w:rPr>
+          <w:lang w:val="bg-BG"/>
+        </w:rPr>
+        <w:t xml:space="preserve"> на целия документ трябва да е </w:t>
+      </w:r>
+      <w:r>
+        <w:t>"</w:t>
+      </w:r>
+      <w:r>
+        <w:rPr>
+          <w:b/>
+          <w:bCs/>
+        </w:rPr>
+        <w:t>Calibri</w:t>
+      </w:r>
+      <w:r>
+        <w:t>".</w:t>
       </w:r>
     </w:p>
     <w:p>
@@ -1211,7 +1259,7 @@
           <w:noProof/>
         </w:rPr>
         <w:drawing>
-          <wp:inline distT="0" distB="0" distL="0" distR="0" wp14:anchorId="37608CF2" wp14:editId="4A143F9F">
+          <wp:inline distT="0" distB="0" distL="0" distR="0" wp14:anchorId="142EE124" wp14:editId="657FECB4">
             <wp:extent cx="5799608" cy="2569946"/>
             <wp:effectExtent l="19050" t="19050" r="10795" b="20955"/>
             <wp:docPr id="2" name="Picture 2"/>
@@ -1259,10 +1307,11 @@
           </wp:inline>
         </w:drawing>
       </w:r>
-      <w:bookmarkStart w:id="0" w:name="_GoBack"/>
-      <w:bookmarkEnd w:id="0"/>
     </w:p>
+    <w:p/>
     <w:sectPr>
+      <w:headerReference w:type="default" r:id="rId13"/>
+      <w:footerReference w:type="default" r:id="rId14"/>
       <w:pgSz w:w="11909" w:h="16834" w:code="9"/>
       <w:pgMar w:top="567" w:right="737" w:bottom="680" w:left="737" w:header="567" w:footer="510" w:gutter="0"/>
       <w:cols w:space="720"/>
@@ -1273,7 +1322,7 @@
 </file>
 
 <file path=word/endnotes.xml><?xml version="1.0" encoding="utf-8"?>
-<w:endnotes xmlns:wpc="http://schemas.microsoft.com/office/word/2010/wordprocessingCanvas" xmlns:cx="http://schemas.microsoft.com/office/drawing/2014/chartex" xmlns:cx1="http://schemas.microsoft.com/office/drawing/2015/9/8/chartex" xmlns:mc="http://schemas.openxmlformats.org/markup-compatibility/2006" xmlns:o="urn:schemas-microsoft-com:office:office" xmlns:r="http://schemas.openxmlformats.org/officeDocument/2006/relationships" xmlns:m="http://schemas.openxmlformats.org/officeDocument/2006/math" xmlns:v="urn:schemas-microsoft-com:vml" xmlns:wp14="http://schemas.microsoft.com/office/word/2010/wordprocessingDrawing" xmlns:wp="http://schemas.openxmlformats.org/drawingml/2006/wordprocessingDrawing" xmlns:w10="urn:schemas-microsoft-com:office:word" xmlns:w="http://schemas.openxmlformats.org/wordprocessingml/2006/main" xmlns:w14="http://schemas.microsoft.com/office/word/2010/wordml" xmlns:w15="http://schemas.microsoft.com/office/word/2012/wordml" xmlns:w16se="http://schemas.microsoft.com/office/word/2015/wordml/symex" xmlns:wpg="http://schemas.microsoft.com/office/word/2010/wordprocessingGroup" xmlns:wpi="http://schemas.microsoft.com/office/word/2010/wordprocessingInk" xmlns:wne="http://schemas.microsoft.com/office/word/2006/wordml" xmlns:wps="http://schemas.microsoft.com/office/word/2010/wordprocessingShape" mc:Ignorable="w14 w15 w16se wp14">
+<w:endnotes xmlns:wpc="http://schemas.microsoft.com/office/word/2010/wordprocessingCanvas" xmlns:cx="http://schemas.microsoft.com/office/drawing/2014/chartex" xmlns:cx1="http://schemas.microsoft.com/office/drawing/2015/9/8/chartex" xmlns:cx2="http://schemas.microsoft.com/office/drawing/2015/10/21/chartex" xmlns:cx3="http://schemas.microsoft.com/office/drawing/2016/5/9/chartex" xmlns:cx4="http://schemas.microsoft.com/office/drawing/2016/5/10/chartex" xmlns:cx5="http://schemas.microsoft.com/office/drawing/2016/5/11/chartex" xmlns:cx6="http://schemas.microsoft.com/office/drawing/2016/5/12/chartex" xmlns:cx7="http://schemas.microsoft.com/office/drawing/2016/5/13/chartex" xmlns:cx8="http://schemas.microsoft.com/office/drawing/2016/5/14/chartex" xmlns:mc="http://schemas.openxmlformats.org/markup-compatibility/2006" xmlns:aink="http://schemas.microsoft.com/office/drawing/2016/ink" xmlns:am3d="http://schemas.microsoft.com/office/drawing/2017/model3d" xmlns:o="urn:schemas-microsoft-com:office:office" xmlns:oel="http://schemas.microsoft.com/office/2019/extlst" xmlns:r="http://schemas.openxmlformats.org/officeDocument/2006/relationships" xmlns:m="http://schemas.openxmlformats.org/officeDocument/2006/math" xmlns:v="urn:schemas-microsoft-com:vml" xmlns:wp14="http://schemas.microsoft.com/office/word/2010/wordprocessingDrawing" xmlns:wp="http://schemas.openxmlformats.org/drawingml/2006/wordprocessingDrawing" xmlns:w10="urn:schemas-microsoft-com:office:word" xmlns:w="http://schemas.openxmlformats.org/wordprocessingml/2006/main" xmlns:w14="http://schemas.microsoft.com/office/word/2010/wordml" xmlns:w15="http://schemas.microsoft.com/office/word/2012/wordml" xmlns:w16cex="http://schemas.microsoft.com/office/word/2018/wordml/cex" xmlns:w16cid="http://schemas.microsoft.com/office/word/2016/wordml/cid" xmlns:w16="http://schemas.microsoft.com/office/word/2018/wordml" xmlns:w16sdtdh="http://schemas.microsoft.com/office/word/2020/wordml/sdtdatahash" xmlns:w16se="http://schemas.microsoft.com/office/word/2015/wordml/symex" xmlns:wpg="http://schemas.microsoft.com/office/word/2010/wordprocessingGroup" xmlns:wpi="http://schemas.microsoft.com/office/word/2010/wordprocessingInk" xmlns:wne="http://schemas.microsoft.com/office/word/2006/wordml" xmlns:wps="http://schemas.microsoft.com/office/word/2010/wordprocessingShape" mc:Ignorable="w14 w15 w16se w16cid w16 w16cex w16sdtdh wp14">
   <w:endnote w:type="separator" w:id="-1">
     <w:p>
       <w:pPr>
@@ -1297,8 +1346,1148 @@
 </w:endnotes>
 </file>
 
+<file path=word/footer1.xml><?xml version="1.0" encoding="utf-8"?>
+<w:ftr xmlns:wpc="http://schemas.microsoft.com/office/word/2010/wordprocessingCanvas" xmlns:cx="http://schemas.microsoft.com/office/drawing/2014/chartex" xmlns:cx1="http://schemas.microsoft.com/office/drawing/2015/9/8/chartex" xmlns:cx2="http://schemas.microsoft.com/office/drawing/2015/10/21/chartex" xmlns:cx3="http://schemas.microsoft.com/office/drawing/2016/5/9/chartex" xmlns:cx4="http://schemas.microsoft.com/office/drawing/2016/5/10/chartex" xmlns:cx5="http://schemas.microsoft.com/office/drawing/2016/5/11/chartex" xmlns:cx6="http://schemas.microsoft.com/office/drawing/2016/5/12/chartex" xmlns:cx7="http://schemas.microsoft.com/office/drawing/2016/5/13/chartex" xmlns:cx8="http://schemas.microsoft.com/office/drawing/2016/5/14/chartex" xmlns:mc="http://schemas.openxmlformats.org/markup-compatibility/2006" xmlns:aink="http://schemas.microsoft.com/office/drawing/2016/ink" xmlns:am3d="http://schemas.microsoft.com/office/drawing/2017/model3d" xmlns:o="urn:schemas-microsoft-com:office:office" xmlns:oel="http://schemas.microsoft.com/office/2019/extlst" xmlns:r="http://schemas.openxmlformats.org/officeDocument/2006/relationships" xmlns:m="http://schemas.openxmlformats.org/officeDocument/2006/math" xmlns:v="urn:schemas-microsoft-com:vml" xmlns:wp14="http://schemas.microsoft.com/office/word/2010/wordprocessingDrawing" xmlns:wp="http://schemas.openxmlformats.org/drawingml/2006/wordprocessingDrawing" xmlns:w10="urn:schemas-microsoft-com:office:word" xmlns:w="http://schemas.openxmlformats.org/wordprocessingml/2006/main" xmlns:w14="http://schemas.microsoft.com/office/word/2010/wordml" xmlns:w15="http://schemas.microsoft.com/office/word/2012/wordml" xmlns:w16cex="http://schemas.microsoft.com/office/word/2018/wordml/cex" xmlns:w16cid="http://schemas.microsoft.com/office/word/2016/wordml/cid" xmlns:w16="http://schemas.microsoft.com/office/word/2018/wordml" xmlns:w16sdtdh="http://schemas.microsoft.com/office/word/2020/wordml/sdtdatahash" xmlns:w16se="http://schemas.microsoft.com/office/word/2015/wordml/symex" xmlns:wpg="http://schemas.microsoft.com/office/word/2010/wordprocessingGroup" xmlns:wpi="http://schemas.microsoft.com/office/word/2010/wordprocessingInk" xmlns:wne="http://schemas.microsoft.com/office/word/2006/wordml" xmlns:wps="http://schemas.microsoft.com/office/word/2010/wordprocessingShape" mc:Ignorable="w14 w15 w16se w16cid w16 w16cex w16sdtdh wp14">
+  <w:p>
+    <w:pPr>
+      <w:pStyle w:val="Footer"/>
+      <w:rPr>
+        <w:lang w:val="bg-BG"/>
+      </w:rPr>
+    </w:pPr>
+    <w:r>
+      <w:rPr>
+        <w:noProof/>
+      </w:rPr>
+      <mc:AlternateContent>
+        <mc:Choice Requires="wps">
+          <w:drawing>
+            <wp:anchor distT="0" distB="0" distL="114300" distR="114300" simplePos="0" relativeHeight="251660288" behindDoc="0" locked="0" layoutInCell="1" allowOverlap="1" wp14:anchorId="7ACB1FAE" wp14:editId="29A37053">
+              <wp:simplePos x="0" y="0"/>
+              <wp:positionH relativeFrom="column">
+                <wp:posOffset>1284605</wp:posOffset>
+              </wp:positionH>
+              <wp:positionV relativeFrom="paragraph">
+                <wp:posOffset>88363</wp:posOffset>
+              </wp:positionV>
+              <wp:extent cx="5320567" cy="513715"/>
+              <wp:effectExtent l="0" t="0" r="0" b="635"/>
+              <wp:wrapNone/>
+              <wp:docPr id="16" name="Text Box 16"/>
+              <wp:cNvGraphicFramePr>
+                <a:graphicFrameLocks xmlns:a="http://schemas.openxmlformats.org/drawingml/2006/main"/>
+              </wp:cNvGraphicFramePr>
+              <a:graphic xmlns:a="http://schemas.openxmlformats.org/drawingml/2006/main">
+                <a:graphicData uri="http://schemas.microsoft.com/office/word/2010/wordprocessingShape">
+                  <wps:wsp>
+                    <wps:cNvSpPr txBox="1">
+                      <a:spLocks noChangeArrowheads="1"/>
+                    </wps:cNvSpPr>
+                    <wps:spPr bwMode="auto">
+                      <a:xfrm>
+                        <a:off x="0" y="0"/>
+                        <a:ext cx="5320567" cy="513715"/>
+                      </a:xfrm>
+                      <a:prstGeom prst="rect">
+                        <a:avLst/>
+                      </a:prstGeom>
+                      <a:noFill/>
+                      <a:ln w="9525">
+                        <a:noFill/>
+                        <a:miter lim="800000"/>
+                        <a:headEnd/>
+                        <a:tailEnd/>
+                      </a:ln>
+                    </wps:spPr>
+                    <wps:txbx>
+                      <w:txbxContent>
+                        <w:p>
+                          <w:pPr>
+                            <w:spacing w:before="60" w:after="60" w:line="240" w:lineRule="auto"/>
+                            <w:jc w:val="both"/>
+                            <w:rPr>
+                              <w:sz w:val="17"/>
+                              <w:szCs w:val="17"/>
+                              <w:lang w:val="ru-RU"/>
+                            </w:rPr>
+                          </w:pPr>
+                          <w:r>
+                            <w:rPr>
+                              <w:color w:val="595959" w:themeColor="text1" w:themeTint="A6"/>
+                              <w:sz w:val="17"/>
+                              <w:szCs w:val="17"/>
+                              <w:lang w:val="bg-BG"/>
+                            </w:rPr>
+                            <w:t>Проект</w:t>
+                          </w:r>
+                          <w:r>
+                            <w:rPr>
+                              <w:color w:val="595959" w:themeColor="text1" w:themeTint="A6"/>
+                              <w:sz w:val="17"/>
+                              <w:szCs w:val="17"/>
+                              <w:lang w:val="bg-BG"/>
+                            </w:rPr>
+                            <w:t xml:space="preserve"> "</w:t>
+                          </w:r>
+                          <w:r>
+                            <w:rPr>
+                              <w:color w:val="595959" w:themeColor="text1" w:themeTint="A6"/>
+                              <w:sz w:val="17"/>
+                              <w:szCs w:val="17"/>
+                              <w:lang w:val="bg-BG"/>
+                            </w:rPr>
+                            <w:t>Отворено учебно съдържание</w:t>
+                          </w:r>
+                          <w:r>
+                            <w:rPr>
+                              <w:color w:val="595959" w:themeColor="text1" w:themeTint="A6"/>
+                              <w:sz w:val="17"/>
+                              <w:szCs w:val="17"/>
+                              <w:lang w:val="bg-BG"/>
+                            </w:rPr>
+                            <w:t xml:space="preserve"> по програмиране и ИТ"</w:t>
+                          </w:r>
+                          <w:r>
+                            <w:rPr>
+                              <w:color w:val="595959" w:themeColor="text1" w:themeTint="A6"/>
+                              <w:sz w:val="17"/>
+                              <w:szCs w:val="17"/>
+                            </w:rPr>
+                            <w:t xml:space="preserve">, </w:t>
+                          </w:r>
+                          <w:r>
+                            <w:rPr>
+                              <w:color w:val="595959" w:themeColor="text1" w:themeTint="A6"/>
+                              <w:sz w:val="17"/>
+                              <w:szCs w:val="17"/>
+                              <w:lang w:val="bg-BG"/>
+                            </w:rPr>
+                            <w:t>СофтУни Фондация</w:t>
+                          </w:r>
+                          <w:r>
+                            <w:rPr>
+                              <w:color w:val="595959" w:themeColor="text1" w:themeTint="A6"/>
+                              <w:sz w:val="17"/>
+                              <w:szCs w:val="17"/>
+                              <w:lang w:val="ru-RU"/>
+                            </w:rPr>
+                            <w:t xml:space="preserve"> </w:t>
+                          </w:r>
+                          <w:r>
+                            <w:rPr>
+                              <w:color w:val="595959" w:themeColor="text1" w:themeTint="A6"/>
+                              <w:sz w:val="17"/>
+                              <w:szCs w:val="17"/>
+                              <w:lang w:val="bg-BG"/>
+                            </w:rPr>
+                            <w:t xml:space="preserve">(лиценз </w:t>
+                          </w:r>
+                          <w:r>
+                            <w:rPr>
+                              <w:color w:val="595959" w:themeColor="text1" w:themeTint="A6"/>
+                              <w:sz w:val="17"/>
+                              <w:szCs w:val="17"/>
+                            </w:rPr>
+                            <w:t>CC</w:t>
+                          </w:r>
+                          <w:r>
+                            <w:rPr>
+                              <w:color w:val="595959" w:themeColor="text1" w:themeTint="A6"/>
+                              <w:sz w:val="17"/>
+                              <w:szCs w:val="17"/>
+                              <w:lang w:val="ru-RU"/>
+                            </w:rPr>
+                            <w:t>-</w:t>
+                          </w:r>
+                          <w:r>
+                            <w:rPr>
+                              <w:color w:val="595959" w:themeColor="text1" w:themeTint="A6"/>
+                              <w:sz w:val="17"/>
+                              <w:szCs w:val="17"/>
+                            </w:rPr>
+                            <w:t>BY</w:t>
+                          </w:r>
+                          <w:r>
+                            <w:rPr>
+                              <w:color w:val="595959" w:themeColor="text1" w:themeTint="A6"/>
+                              <w:sz w:val="17"/>
+                              <w:szCs w:val="17"/>
+                              <w:lang w:val="ru-RU"/>
+                            </w:rPr>
+                            <w:t>-</w:t>
+                          </w:r>
+                          <w:r>
+                            <w:rPr>
+                              <w:color w:val="595959" w:themeColor="text1" w:themeTint="A6"/>
+                              <w:sz w:val="17"/>
+                              <w:szCs w:val="17"/>
+                            </w:rPr>
+                            <w:t>NC-</w:t>
+                          </w:r>
+                          <w:r>
+                            <w:rPr>
+                              <w:color w:val="595959" w:themeColor="text1" w:themeTint="A6"/>
+                              <w:sz w:val="17"/>
+                              <w:szCs w:val="17"/>
+                            </w:rPr>
+                            <w:t>SA</w:t>
+                          </w:r>
+                          <w:r>
+                            <w:rPr>
+                              <w:color w:val="595959" w:themeColor="text1" w:themeTint="A6"/>
+                              <w:sz w:val="17"/>
+                              <w:szCs w:val="17"/>
+                              <w:lang w:val="ru-RU"/>
+                            </w:rPr>
+                            <w:t>)</w:t>
+                          </w:r>
+                        </w:p>
+                        <w:p>
+                          <w:pPr>
+                            <w:spacing w:before="60" w:after="60" w:line="240" w:lineRule="auto"/>
+                            <w:jc w:val="both"/>
+                            <w:rPr>
+                              <w:noProof/>
+                              <w:color w:val="95B3D7" w:themeColor="accent1" w:themeTint="99"/>
+                              <w:sz w:val="17"/>
+                              <w:szCs w:val="17"/>
+                              <w:lang w:val="ru-RU"/>
+                            </w:rPr>
+                          </w:pPr>
+                          <w:hyperlink r:id="rId1" w:history="1">
+                            <w:r>
+                              <w:rPr>
+                                <w:rStyle w:val="Hyperlink"/>
+                                <w:noProof/>
+                                <w:color w:val="95B3D7" w:themeColor="accent1" w:themeTint="99"/>
+                                <w:sz w:val="17"/>
+                                <w:szCs w:val="17"/>
+                              </w:rPr>
+                              <w:t>https</w:t>
+                            </w:r>
+                            <w:r>
+                              <w:rPr>
+                                <w:rStyle w:val="Hyperlink"/>
+                                <w:noProof/>
+                                <w:color w:val="95B3D7" w:themeColor="accent1" w:themeTint="99"/>
+                                <w:sz w:val="17"/>
+                                <w:szCs w:val="17"/>
+                                <w:lang w:val="ru-RU"/>
+                              </w:rPr>
+                              <w:t>://</w:t>
+                            </w:r>
+                            <w:r>
+                              <w:rPr>
+                                <w:rStyle w:val="Hyperlink"/>
+                                <w:noProof/>
+                                <w:color w:val="95B3D7" w:themeColor="accent1" w:themeTint="99"/>
+                                <w:sz w:val="17"/>
+                                <w:szCs w:val="17"/>
+                              </w:rPr>
+                              <w:t>github</w:t>
+                            </w:r>
+                            <w:r>
+                              <w:rPr>
+                                <w:rStyle w:val="Hyperlink"/>
+                                <w:noProof/>
+                                <w:color w:val="95B3D7" w:themeColor="accent1" w:themeTint="99"/>
+                                <w:sz w:val="17"/>
+                                <w:szCs w:val="17"/>
+                                <w:lang w:val="ru-RU"/>
+                              </w:rPr>
+                              <w:t>.</w:t>
+                            </w:r>
+                            <w:r>
+                              <w:rPr>
+                                <w:rStyle w:val="Hyperlink"/>
+                                <w:noProof/>
+                                <w:color w:val="95B3D7" w:themeColor="accent1" w:themeTint="99"/>
+                                <w:sz w:val="17"/>
+                                <w:szCs w:val="17"/>
+                              </w:rPr>
+                              <w:t>com</w:t>
+                            </w:r>
+                            <w:r>
+                              <w:rPr>
+                                <w:rStyle w:val="Hyperlink"/>
+                                <w:noProof/>
+                                <w:color w:val="95B3D7" w:themeColor="accent1" w:themeTint="99"/>
+                                <w:sz w:val="17"/>
+                                <w:szCs w:val="17"/>
+                                <w:lang w:val="ru-RU"/>
+                              </w:rPr>
+                              <w:t>/</w:t>
+                            </w:r>
+                            <w:r>
+                              <w:rPr>
+                                <w:rStyle w:val="Hyperlink"/>
+                                <w:noProof/>
+                                <w:color w:val="95B3D7" w:themeColor="accent1" w:themeTint="99"/>
+                                <w:sz w:val="17"/>
+                                <w:szCs w:val="17"/>
+                              </w:rPr>
+                              <w:t>BG</w:t>
+                            </w:r>
+                            <w:r>
+                              <w:rPr>
+                                <w:rStyle w:val="Hyperlink"/>
+                                <w:noProof/>
+                                <w:color w:val="95B3D7" w:themeColor="accent1" w:themeTint="99"/>
+                                <w:sz w:val="17"/>
+                                <w:szCs w:val="17"/>
+                                <w:lang w:val="ru-RU"/>
+                              </w:rPr>
+                              <w:t>-</w:t>
+                            </w:r>
+                            <w:r>
+                              <w:rPr>
+                                <w:rStyle w:val="Hyperlink"/>
+                                <w:noProof/>
+                                <w:color w:val="95B3D7" w:themeColor="accent1" w:themeTint="99"/>
+                                <w:sz w:val="17"/>
+                                <w:szCs w:val="17"/>
+                              </w:rPr>
+                              <w:t>IT</w:t>
+                            </w:r>
+                            <w:r>
+                              <w:rPr>
+                                <w:rStyle w:val="Hyperlink"/>
+                                <w:noProof/>
+                                <w:color w:val="95B3D7" w:themeColor="accent1" w:themeTint="99"/>
+                                <w:sz w:val="17"/>
+                                <w:szCs w:val="17"/>
+                                <w:lang w:val="ru-RU"/>
+                              </w:rPr>
+                              <w:t>-</w:t>
+                            </w:r>
+                            <w:r>
+                              <w:rPr>
+                                <w:rStyle w:val="Hyperlink"/>
+                                <w:noProof/>
+                                <w:color w:val="95B3D7" w:themeColor="accent1" w:themeTint="99"/>
+                                <w:sz w:val="17"/>
+                                <w:szCs w:val="17"/>
+                              </w:rPr>
+                              <w:t>Edu</w:t>
+                            </w:r>
+                          </w:hyperlink>
+                        </w:p>
+                      </w:txbxContent>
+                    </wps:txbx>
+                    <wps:bodyPr rot="0" vert="horz" wrap="square" lIns="18000" tIns="43200" rIns="18000" bIns="18000" anchor="t" anchorCtr="0">
+                      <a:noAutofit/>
+                    </wps:bodyPr>
+                  </wps:wsp>
+                </a:graphicData>
+              </a:graphic>
+              <wp14:sizeRelH relativeFrom="page">
+                <wp14:pctWidth>0</wp14:pctWidth>
+              </wp14:sizeRelH>
+              <wp14:sizeRelV relativeFrom="page">
+                <wp14:pctHeight>0</wp14:pctHeight>
+              </wp14:sizeRelV>
+            </wp:anchor>
+          </w:drawing>
+        </mc:Choice>
+        <mc:Fallback>
+          <w:pict>
+            <v:shapetype w14:anchorId="7ACB1FAE" id="_x0000_t202" coordsize="21600,21600" o:spt="202" path="m,l,21600r21600,l21600,xe">
+              <v:stroke joinstyle="miter"/>
+              <v:path gradientshapeok="t" o:connecttype="rect"/>
+            </v:shapetype>
+            <v:shape id="Text Box 16" o:spid="_x0000_s1026" type="#_x0000_t202" style="position:absolute;margin-left:101.15pt;margin-top:6.95pt;width:418.95pt;height:40.45pt;z-index:251660288;visibility:visible;mso-wrap-style:square;mso-width-percent:0;mso-height-percent:0;mso-wrap-distance-left:9pt;mso-wrap-distance-top:0;mso-wrap-distance-right:9pt;mso-wrap-distance-bottom:0;mso-position-horizontal:absolute;mso-position-horizontal-relative:text;mso-position-vertical:absolute;mso-position-vertical-relative:text;mso-width-percent:0;mso-height-percent:0;mso-width-relative:page;mso-height-relative:page;v-text-anchor:top" o:gfxdata="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" filled="f" stroked="f">
+              <v:textbox inset=".5mm,1.2mm,.5mm,.5mm">
+                <w:txbxContent>
+                  <w:p>
+                    <w:pPr>
+                      <w:spacing w:before="60" w:after="60" w:line="240" w:lineRule="auto"/>
+                      <w:jc w:val="both"/>
+                      <w:rPr>
+                        <w:sz w:val="17"/>
+                        <w:szCs w:val="17"/>
+                        <w:lang w:val="ru-RU"/>
+                      </w:rPr>
+                    </w:pPr>
+                    <w:r>
+                      <w:rPr>
+                        <w:color w:val="595959" w:themeColor="text1" w:themeTint="A6"/>
+                        <w:sz w:val="17"/>
+                        <w:szCs w:val="17"/>
+                        <w:lang w:val="bg-BG"/>
+                      </w:rPr>
+                      <w:t>Проект</w:t>
+                    </w:r>
+                    <w:r>
+                      <w:rPr>
+                        <w:color w:val="595959" w:themeColor="text1" w:themeTint="A6"/>
+                        <w:sz w:val="17"/>
+                        <w:szCs w:val="17"/>
+                        <w:lang w:val="bg-BG"/>
+                      </w:rPr>
+                      <w:t xml:space="preserve"> "</w:t>
+                    </w:r>
+                    <w:r>
+                      <w:rPr>
+                        <w:color w:val="595959" w:themeColor="text1" w:themeTint="A6"/>
+                        <w:sz w:val="17"/>
+                        <w:szCs w:val="17"/>
+                        <w:lang w:val="bg-BG"/>
+                      </w:rPr>
+                      <w:t>Отворено учебно съдържание</w:t>
+                    </w:r>
+                    <w:r>
+                      <w:rPr>
+                        <w:color w:val="595959" w:themeColor="text1" w:themeTint="A6"/>
+                        <w:sz w:val="17"/>
+                        <w:szCs w:val="17"/>
+                        <w:lang w:val="bg-BG"/>
+                      </w:rPr>
+                      <w:t xml:space="preserve"> по програмиране и ИТ"</w:t>
+                    </w:r>
+                    <w:r>
+                      <w:rPr>
+                        <w:color w:val="595959" w:themeColor="text1" w:themeTint="A6"/>
+                        <w:sz w:val="17"/>
+                        <w:szCs w:val="17"/>
+                      </w:rPr>
+                      <w:t xml:space="preserve">, </w:t>
+                    </w:r>
+                    <w:r>
+                      <w:rPr>
+                        <w:color w:val="595959" w:themeColor="text1" w:themeTint="A6"/>
+                        <w:sz w:val="17"/>
+                        <w:szCs w:val="17"/>
+                        <w:lang w:val="bg-BG"/>
+                      </w:rPr>
+                      <w:t>СофтУни Фондация</w:t>
+                    </w:r>
+                    <w:r>
+                      <w:rPr>
+                        <w:color w:val="595959" w:themeColor="text1" w:themeTint="A6"/>
+                        <w:sz w:val="17"/>
+                        <w:szCs w:val="17"/>
+                        <w:lang w:val="ru-RU"/>
+                      </w:rPr>
+                      <w:t xml:space="preserve"> </w:t>
+                    </w:r>
+                    <w:r>
+                      <w:rPr>
+                        <w:color w:val="595959" w:themeColor="text1" w:themeTint="A6"/>
+                        <w:sz w:val="17"/>
+                        <w:szCs w:val="17"/>
+                        <w:lang w:val="bg-BG"/>
+                      </w:rPr>
+                      <w:t xml:space="preserve">(лиценз </w:t>
+                    </w:r>
+                    <w:r>
+                      <w:rPr>
+                        <w:color w:val="595959" w:themeColor="text1" w:themeTint="A6"/>
+                        <w:sz w:val="17"/>
+                        <w:szCs w:val="17"/>
+                      </w:rPr>
+                      <w:t>CC</w:t>
+                    </w:r>
+                    <w:r>
+                      <w:rPr>
+                        <w:color w:val="595959" w:themeColor="text1" w:themeTint="A6"/>
+                        <w:sz w:val="17"/>
+                        <w:szCs w:val="17"/>
+                        <w:lang w:val="ru-RU"/>
+                      </w:rPr>
+                      <w:t>-</w:t>
+                    </w:r>
+                    <w:r>
+                      <w:rPr>
+                        <w:color w:val="595959" w:themeColor="text1" w:themeTint="A6"/>
+                        <w:sz w:val="17"/>
+                        <w:szCs w:val="17"/>
+                      </w:rPr>
+                      <w:t>BY</w:t>
+                    </w:r>
+                    <w:r>
+                      <w:rPr>
+                        <w:color w:val="595959" w:themeColor="text1" w:themeTint="A6"/>
+                        <w:sz w:val="17"/>
+                        <w:szCs w:val="17"/>
+                        <w:lang w:val="ru-RU"/>
+                      </w:rPr>
+                      <w:t>-</w:t>
+                    </w:r>
+                    <w:r>
+                      <w:rPr>
+                        <w:color w:val="595959" w:themeColor="text1" w:themeTint="A6"/>
+                        <w:sz w:val="17"/>
+                        <w:szCs w:val="17"/>
+                      </w:rPr>
+                      <w:t>NC-</w:t>
+                    </w:r>
+                    <w:r>
+                      <w:rPr>
+                        <w:color w:val="595959" w:themeColor="text1" w:themeTint="A6"/>
+                        <w:sz w:val="17"/>
+                        <w:szCs w:val="17"/>
+                      </w:rPr>
+                      <w:t>SA</w:t>
+                    </w:r>
+                    <w:r>
+                      <w:rPr>
+                        <w:color w:val="595959" w:themeColor="text1" w:themeTint="A6"/>
+                        <w:sz w:val="17"/>
+                        <w:szCs w:val="17"/>
+                        <w:lang w:val="ru-RU"/>
+                      </w:rPr>
+                      <w:t>)</w:t>
+                    </w:r>
+                  </w:p>
+                  <w:p>
+                    <w:pPr>
+                      <w:spacing w:before="60" w:after="60" w:line="240" w:lineRule="auto"/>
+                      <w:jc w:val="both"/>
+                      <w:rPr>
+                        <w:noProof/>
+                        <w:color w:val="95B3D7" w:themeColor="accent1" w:themeTint="99"/>
+                        <w:sz w:val="17"/>
+                        <w:szCs w:val="17"/>
+                        <w:lang w:val="ru-RU"/>
+                      </w:rPr>
+                    </w:pPr>
+                    <w:hyperlink r:id="rId2" w:history="1">
+                      <w:r>
+                        <w:rPr>
+                          <w:rStyle w:val="Hyperlink"/>
+                          <w:noProof/>
+                          <w:color w:val="95B3D7" w:themeColor="accent1" w:themeTint="99"/>
+                          <w:sz w:val="17"/>
+                          <w:szCs w:val="17"/>
+                        </w:rPr>
+                        <w:t>https</w:t>
+                      </w:r>
+                      <w:r>
+                        <w:rPr>
+                          <w:rStyle w:val="Hyperlink"/>
+                          <w:noProof/>
+                          <w:color w:val="95B3D7" w:themeColor="accent1" w:themeTint="99"/>
+                          <w:sz w:val="17"/>
+                          <w:szCs w:val="17"/>
+                          <w:lang w:val="ru-RU"/>
+                        </w:rPr>
+                        <w:t>://</w:t>
+                      </w:r>
+                      <w:r>
+                        <w:rPr>
+                          <w:rStyle w:val="Hyperlink"/>
+                          <w:noProof/>
+                          <w:color w:val="95B3D7" w:themeColor="accent1" w:themeTint="99"/>
+                          <w:sz w:val="17"/>
+                          <w:szCs w:val="17"/>
+                        </w:rPr>
+                        <w:t>github</w:t>
+                      </w:r>
+                      <w:r>
+                        <w:rPr>
+                          <w:rStyle w:val="Hyperlink"/>
+                          <w:noProof/>
+                          <w:color w:val="95B3D7" w:themeColor="accent1" w:themeTint="99"/>
+                          <w:sz w:val="17"/>
+                          <w:szCs w:val="17"/>
+                          <w:lang w:val="ru-RU"/>
+                        </w:rPr>
+                        <w:t>.</w:t>
+                      </w:r>
+                      <w:r>
+                        <w:rPr>
+                          <w:rStyle w:val="Hyperlink"/>
+                          <w:noProof/>
+                          <w:color w:val="95B3D7" w:themeColor="accent1" w:themeTint="99"/>
+                          <w:sz w:val="17"/>
+                          <w:szCs w:val="17"/>
+                        </w:rPr>
+                        <w:t>com</w:t>
+                      </w:r>
+                      <w:r>
+                        <w:rPr>
+                          <w:rStyle w:val="Hyperlink"/>
+                          <w:noProof/>
+                          <w:color w:val="95B3D7" w:themeColor="accent1" w:themeTint="99"/>
+                          <w:sz w:val="17"/>
+                          <w:szCs w:val="17"/>
+                          <w:lang w:val="ru-RU"/>
+                        </w:rPr>
+                        <w:t>/</w:t>
+                      </w:r>
+                      <w:r>
+                        <w:rPr>
+                          <w:rStyle w:val="Hyperlink"/>
+                          <w:noProof/>
+                          <w:color w:val="95B3D7" w:themeColor="accent1" w:themeTint="99"/>
+                          <w:sz w:val="17"/>
+                          <w:szCs w:val="17"/>
+                        </w:rPr>
+                        <w:t>BG</w:t>
+                      </w:r>
+                      <w:r>
+                        <w:rPr>
+                          <w:rStyle w:val="Hyperlink"/>
+                          <w:noProof/>
+                          <w:color w:val="95B3D7" w:themeColor="accent1" w:themeTint="99"/>
+                          <w:sz w:val="17"/>
+                          <w:szCs w:val="17"/>
+                          <w:lang w:val="ru-RU"/>
+                        </w:rPr>
+                        <w:t>-</w:t>
+                      </w:r>
+                      <w:r>
+                        <w:rPr>
+                          <w:rStyle w:val="Hyperlink"/>
+                          <w:noProof/>
+                          <w:color w:val="95B3D7" w:themeColor="accent1" w:themeTint="99"/>
+                          <w:sz w:val="17"/>
+                          <w:szCs w:val="17"/>
+                        </w:rPr>
+                        <w:t>IT</w:t>
+                      </w:r>
+                      <w:r>
+                        <w:rPr>
+                          <w:rStyle w:val="Hyperlink"/>
+                          <w:noProof/>
+                          <w:color w:val="95B3D7" w:themeColor="accent1" w:themeTint="99"/>
+                          <w:sz w:val="17"/>
+                          <w:szCs w:val="17"/>
+                          <w:lang w:val="ru-RU"/>
+                        </w:rPr>
+                        <w:t>-</w:t>
+                      </w:r>
+                      <w:r>
+                        <w:rPr>
+                          <w:rStyle w:val="Hyperlink"/>
+                          <w:noProof/>
+                          <w:color w:val="95B3D7" w:themeColor="accent1" w:themeTint="99"/>
+                          <w:sz w:val="17"/>
+                          <w:szCs w:val="17"/>
+                        </w:rPr>
+                        <w:t>Edu</w:t>
+                      </w:r>
+                    </w:hyperlink>
+                  </w:p>
+                </w:txbxContent>
+              </v:textbox>
+            </v:shape>
+          </w:pict>
+        </mc:Fallback>
+      </mc:AlternateContent>
+    </w:r>
+    <w:r>
+      <w:rPr>
+        <w:noProof/>
+      </w:rPr>
+      <w:drawing>
+        <wp:anchor distT="0" distB="0" distL="114300" distR="114300" simplePos="0" relativeHeight="251663360" behindDoc="0" locked="0" layoutInCell="1" allowOverlap="1" wp14:anchorId="4E17BC4E" wp14:editId="703668A3">
+          <wp:simplePos x="0" y="0"/>
+          <wp:positionH relativeFrom="margin">
+            <wp:posOffset>52217</wp:posOffset>
+          </wp:positionH>
+          <wp:positionV relativeFrom="paragraph">
+            <wp:posOffset>205105</wp:posOffset>
+          </wp:positionV>
+          <wp:extent cx="1107440" cy="276225"/>
+          <wp:effectExtent l="0" t="0" r="0" b="9525"/>
+          <wp:wrapSquare wrapText="bothSides"/>
+          <wp:docPr id="58" name="Picture 58" descr="SoftUniFoundation_Logo_OneLine@2x">
+            <a:hlinkClick xmlns:a="http://schemas.openxmlformats.org/drawingml/2006/main" r:id="rId3"/>
+          </wp:docPr>
+          <wp:cNvGraphicFramePr>
+            <a:graphicFrameLocks xmlns:a="http://schemas.openxmlformats.org/drawingml/2006/main" noChangeAspect="1"/>
+          </wp:cNvGraphicFramePr>
+          <a:graphic xmlns:a="http://schemas.openxmlformats.org/drawingml/2006/main">
+            <a:graphicData uri="http://schemas.openxmlformats.org/drawingml/2006/picture">
+              <pic:pic xmlns:pic="http://schemas.openxmlformats.org/drawingml/2006/picture">
+                <pic:nvPicPr>
+                  <pic:cNvPr id="58" name="Picture 58" descr="SoftUniFoundation_Logo_OneLine@2x">
+                    <a:hlinkClick r:id="rId3"/>
+                  </pic:cNvPr>
+                  <pic:cNvPicPr>
+                    <a:picLocks noChangeAspect="1" noChangeArrowheads="1"/>
+                  </pic:cNvPicPr>
+                </pic:nvPicPr>
+                <pic:blipFill>
+                  <a:blip r:embed="rId4">
+                    <a:alphaModFix amt="70000"/>
+                    <a:extLst>
+                      <a:ext uri="{28A0092B-C50C-407E-A947-70E740481C1C}">
+                        <a14:useLocalDpi xmlns:a14="http://schemas.microsoft.com/office/drawing/2010/main" val="0"/>
+                      </a:ext>
+                    </a:extLst>
+                  </a:blip>
+                  <a:srcRect/>
+                  <a:stretch>
+                    <a:fillRect/>
+                  </a:stretch>
+                </pic:blipFill>
+                <pic:spPr bwMode="auto">
+                  <a:xfrm>
+                    <a:off x="0" y="0"/>
+                    <a:ext cx="1107440" cy="276225"/>
+                  </a:xfrm>
+                  <a:prstGeom prst="rect">
+                    <a:avLst/>
+                  </a:prstGeom>
+                  <a:noFill/>
+                </pic:spPr>
+              </pic:pic>
+            </a:graphicData>
+          </a:graphic>
+          <wp14:sizeRelH relativeFrom="page">
+            <wp14:pctWidth>0</wp14:pctWidth>
+          </wp14:sizeRelH>
+          <wp14:sizeRelV relativeFrom="page">
+            <wp14:pctHeight>0</wp14:pctHeight>
+          </wp14:sizeRelV>
+        </wp:anchor>
+      </w:drawing>
+    </w:r>
+    <w:r>
+      <w:rPr>
+        <w:noProof/>
+      </w:rPr>
+      <mc:AlternateContent>
+        <mc:Choice Requires="wps">
+          <w:drawing>
+            <wp:anchor distT="0" distB="0" distL="114300" distR="114300" simplePos="0" relativeHeight="251659264" behindDoc="0" locked="0" layoutInCell="1" allowOverlap="1" wp14:anchorId="41DE7BF4" wp14:editId="0F460D6B">
+              <wp:simplePos x="0" y="0"/>
+              <wp:positionH relativeFrom="column">
+                <wp:posOffset>-1270</wp:posOffset>
+              </wp:positionH>
+              <wp:positionV relativeFrom="paragraph">
+                <wp:posOffset>66040</wp:posOffset>
+              </wp:positionV>
+              <wp:extent cx="6614160" cy="0"/>
+              <wp:effectExtent l="0" t="0" r="0" b="0"/>
+              <wp:wrapNone/>
+              <wp:docPr id="19" name="Straight Connector 19"/>
+              <wp:cNvGraphicFramePr/>
+              <a:graphic xmlns:a="http://schemas.openxmlformats.org/drawingml/2006/main">
+                <a:graphicData uri="http://schemas.microsoft.com/office/word/2010/wordprocessingShape">
+                  <wps:wsp>
+                    <wps:cNvCnPr/>
+                    <wps:spPr>
+                      <a:xfrm flipV="1">
+                        <a:off x="0" y="0"/>
+                        <a:ext cx="6614160" cy="0"/>
+                      </a:xfrm>
+                      <a:prstGeom prst="line">
+                        <a:avLst/>
+                      </a:prstGeom>
+                      <a:ln w="12700" cap="rnd">
+                        <a:solidFill>
+                          <a:schemeClr val="accent6">
+                            <a:lumMod val="50000"/>
+                          </a:schemeClr>
+                        </a:solidFill>
+                      </a:ln>
+                    </wps:spPr>
+                    <wps:style>
+                      <a:lnRef idx="1">
+                        <a:schemeClr val="accent1"/>
+                      </a:lnRef>
+                      <a:fillRef idx="0">
+                        <a:schemeClr val="accent1"/>
+                      </a:fillRef>
+                      <a:effectRef idx="0">
+                        <a:schemeClr val="accent1"/>
+                      </a:effectRef>
+                      <a:fontRef idx="minor">
+                        <a:schemeClr val="tx1"/>
+                      </a:fontRef>
+                    </wps:style>
+                    <wps:bodyPr/>
+                  </wps:wsp>
+                </a:graphicData>
+              </a:graphic>
+              <wp14:sizeRelH relativeFrom="page">
+                <wp14:pctWidth>0</wp14:pctWidth>
+              </wp14:sizeRelH>
+              <wp14:sizeRelV relativeFrom="page">
+                <wp14:pctHeight>0</wp14:pctHeight>
+              </wp14:sizeRelV>
+            </wp:anchor>
+          </w:drawing>
+        </mc:Choice>
+        <mc:Fallback>
+          <w:pict>
+            <v:line w14:anchorId="23DA4A24" id="Straight Connector 19" o:spid="_x0000_s1026" style="position:absolute;flip:y;z-index:251659264;visibility:visible;mso-wrap-style:square;mso-width-percent:0;mso-height-percent:0;mso-wrap-distance-left:9pt;mso-wrap-distance-top:0;mso-wrap-distance-right:9pt;mso-wrap-distance-bottom:0;mso-position-horizontal:absolute;mso-position-horizontal-relative:text;mso-position-vertical:absolute;mso-position-vertical-relative:text;mso-width-percent:0;mso-height-percent:0;mso-width-relative:page;mso-height-relative:page" from="-.1pt,5.2pt" to="520.7pt,5.2pt" o:gfxdata="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" strokecolor="#974706 [1609]" strokeweight="1pt">
+              <v:stroke endcap="round"/>
+            </v:line>
+          </w:pict>
+        </mc:Fallback>
+      </mc:AlternateContent>
+    </w:r>
+  </w:p>
+  <w:p>
+    <w:pPr>
+      <w:pStyle w:val="Footer"/>
+    </w:pPr>
+    <w:r>
+      <w:rPr>
+        <w:noProof/>
+      </w:rPr>
+      <mc:AlternateContent>
+        <mc:Choice Requires="wps">
+          <w:drawing>
+            <wp:anchor distT="0" distB="0" distL="114300" distR="114300" simplePos="0" relativeHeight="251661312" behindDoc="0" locked="0" layoutInCell="1" allowOverlap="1" wp14:anchorId="0D7D8A2E" wp14:editId="242AC50E">
+              <wp:simplePos x="0" y="0"/>
+              <wp:positionH relativeFrom="column">
+                <wp:posOffset>5647055</wp:posOffset>
+              </wp:positionH>
+              <wp:positionV relativeFrom="paragraph">
+                <wp:posOffset>106045</wp:posOffset>
+              </wp:positionV>
+              <wp:extent cx="900430" cy="201930"/>
+              <wp:effectExtent l="0" t="0" r="13970" b="7620"/>
+              <wp:wrapNone/>
+              <wp:docPr id="4" name="Text Box 4"/>
+              <wp:cNvGraphicFramePr/>
+              <a:graphic xmlns:a="http://schemas.openxmlformats.org/drawingml/2006/main">
+                <a:graphicData uri="http://schemas.microsoft.com/office/word/2010/wordprocessingShape">
+                  <wps:wsp>
+                    <wps:cNvSpPr txBox="1"/>
+                    <wps:spPr>
+                      <a:xfrm>
+                        <a:off x="0" y="0"/>
+                        <a:ext cx="900430" cy="201930"/>
+                      </a:xfrm>
+                      <a:prstGeom prst="rect">
+                        <a:avLst/>
+                      </a:prstGeom>
+                      <a:noFill/>
+                      <a:ln w="6350">
+                        <a:noFill/>
+                      </a:ln>
+                      <a:effectLst/>
+                    </wps:spPr>
+                    <wps:style>
+                      <a:lnRef idx="0">
+                        <a:schemeClr val="accent1"/>
+                      </a:lnRef>
+                      <a:fillRef idx="0">
+                        <a:schemeClr val="accent1"/>
+                      </a:fillRef>
+                      <a:effectRef idx="0">
+                        <a:schemeClr val="accent1"/>
+                      </a:effectRef>
+                      <a:fontRef idx="minor">
+                        <a:schemeClr val="dk1"/>
+                      </a:fontRef>
+                    </wps:style>
+                    <wps:txbx>
+                      <w:txbxContent>
+                        <w:p>
+                          <w:pPr>
+                            <w:spacing w:after="0" w:line="240" w:lineRule="auto"/>
+                            <w:jc w:val="right"/>
+                            <w:rPr>
+                              <w:color w:val="595959" w:themeColor="text1" w:themeTint="A6"/>
+                              <w:sz w:val="17"/>
+                              <w:szCs w:val="17"/>
+                            </w:rPr>
+                          </w:pPr>
+                          <w:r>
+                            <w:rPr>
+                              <w:color w:val="595959" w:themeColor="text1" w:themeTint="A6"/>
+                              <w:sz w:val="17"/>
+                              <w:szCs w:val="17"/>
+                              <w:lang w:val="bg-BG"/>
+                            </w:rPr>
+                            <w:t>стр.</w:t>
+                          </w:r>
+                          <w:r>
+                            <w:rPr>
+                              <w:color w:val="595959" w:themeColor="text1" w:themeTint="A6"/>
+                              <w:sz w:val="17"/>
+                              <w:szCs w:val="17"/>
+                            </w:rPr>
+                            <w:t xml:space="preserve"> </w:t>
+                          </w:r>
+                          <w:r>
+                            <w:rPr>
+                              <w:color w:val="595959" w:themeColor="text1" w:themeTint="A6"/>
+                              <w:sz w:val="17"/>
+                              <w:szCs w:val="17"/>
+                            </w:rPr>
+                            <w:fldChar w:fldCharType="begin"/>
+                          </w:r>
+                          <w:r>
+                            <w:rPr>
+                              <w:color w:val="595959" w:themeColor="text1" w:themeTint="A6"/>
+                              <w:sz w:val="17"/>
+                              <w:szCs w:val="17"/>
+                            </w:rPr>
+                            <w:instrText xml:space="preserve"> PAGE   \* MERGEFORMAT </w:instrText>
+                          </w:r>
+                          <w:r>
+                            <w:rPr>
+                              <w:color w:val="595959" w:themeColor="text1" w:themeTint="A6"/>
+                              <w:sz w:val="17"/>
+                              <w:szCs w:val="17"/>
+                            </w:rPr>
+                            <w:fldChar w:fldCharType="separate"/>
+                          </w:r>
+                          <w:r>
+                            <w:rPr>
+                              <w:noProof/>
+                              <w:color w:val="595959" w:themeColor="text1" w:themeTint="A6"/>
+                              <w:sz w:val="17"/>
+                              <w:szCs w:val="17"/>
+                            </w:rPr>
+                            <w:t>1</w:t>
+                          </w:r>
+                          <w:r>
+                            <w:rPr>
+                              <w:color w:val="595959" w:themeColor="text1" w:themeTint="A6"/>
+                              <w:sz w:val="17"/>
+                              <w:szCs w:val="17"/>
+                            </w:rPr>
+                            <w:fldChar w:fldCharType="end"/>
+                          </w:r>
+                          <w:r>
+                            <w:rPr>
+                              <w:color w:val="595959" w:themeColor="text1" w:themeTint="A6"/>
+                              <w:sz w:val="17"/>
+                              <w:szCs w:val="17"/>
+                            </w:rPr>
+                            <w:t xml:space="preserve"> </w:t>
+                          </w:r>
+                          <w:r>
+                            <w:rPr>
+                              <w:color w:val="595959" w:themeColor="text1" w:themeTint="A6"/>
+                              <w:sz w:val="17"/>
+                              <w:szCs w:val="17"/>
+                              <w:lang w:val="bg-BG"/>
+                            </w:rPr>
+                            <w:t>от</w:t>
+                          </w:r>
+                          <w:r>
+                            <w:rPr>
+                              <w:color w:val="595959" w:themeColor="text1" w:themeTint="A6"/>
+                              <w:sz w:val="17"/>
+                              <w:szCs w:val="17"/>
+                            </w:rPr>
+                            <w:t xml:space="preserve"> </w:t>
+                          </w:r>
+                          <w:r>
+                            <w:rPr>
+                              <w:color w:val="595959" w:themeColor="text1" w:themeTint="A6"/>
+                              <w:sz w:val="17"/>
+                              <w:szCs w:val="17"/>
+                            </w:rPr>
+                            <w:fldChar w:fldCharType="begin"/>
+                          </w:r>
+                          <w:r>
+                            <w:rPr>
+                              <w:color w:val="595959" w:themeColor="text1" w:themeTint="A6"/>
+                              <w:sz w:val="17"/>
+                              <w:szCs w:val="17"/>
+                            </w:rPr>
+                            <w:instrText xml:space="preserve"> NUMPAGES   \* MERGEFORMAT </w:instrText>
+                          </w:r>
+                          <w:r>
+                            <w:rPr>
+                              <w:color w:val="595959" w:themeColor="text1" w:themeTint="A6"/>
+                              <w:sz w:val="17"/>
+                              <w:szCs w:val="17"/>
+                            </w:rPr>
+                            <w:fldChar w:fldCharType="separate"/>
+                          </w:r>
+                          <w:r>
+                            <w:rPr>
+                              <w:noProof/>
+                              <w:color w:val="595959" w:themeColor="text1" w:themeTint="A6"/>
+                              <w:sz w:val="17"/>
+                              <w:szCs w:val="17"/>
+                            </w:rPr>
+                            <w:t>1</w:t>
+                          </w:r>
+                          <w:r>
+                            <w:rPr>
+                              <w:color w:val="595959" w:themeColor="text1" w:themeTint="A6"/>
+                              <w:sz w:val="17"/>
+                              <w:szCs w:val="17"/>
+                            </w:rPr>
+                            <w:fldChar w:fldCharType="end"/>
+                          </w:r>
+                        </w:p>
+                      </w:txbxContent>
+                    </wps:txbx>
+                    <wps:bodyPr rot="0" spcFirstLastPara="0" vertOverflow="overflow" horzOverflow="overflow" vert="horz" wrap="square" lIns="0" tIns="0" rIns="0" bIns="0" numCol="1" spcCol="0" rtlCol="0" fromWordArt="0" anchor="ctr" anchorCtr="0" forceAA="0" compatLnSpc="1">
+                      <a:prstTxWarp prst="textNoShape">
+                        <a:avLst/>
+                      </a:prstTxWarp>
+                      <a:noAutofit/>
+                    </wps:bodyPr>
+                  </wps:wsp>
+                </a:graphicData>
+              </a:graphic>
+              <wp14:sizeRelH relativeFrom="page">
+                <wp14:pctWidth>0</wp14:pctWidth>
+              </wp14:sizeRelH>
+              <wp14:sizeRelV relativeFrom="page">
+                <wp14:pctHeight>0</wp14:pctHeight>
+              </wp14:sizeRelV>
+            </wp:anchor>
+          </w:drawing>
+        </mc:Choice>
+        <mc:Fallback>
+          <w:pict>
+            <v:shape w14:anchorId="0D7D8A2E" id="Text Box 4" o:spid="_x0000_s1027" type="#_x0000_t202" style="position:absolute;margin-left:444.65pt;margin-top:8.35pt;width:70.9pt;height:15.9pt;z-index:251661312;visibility:visible;mso-wrap-style:square;mso-width-percent:0;mso-height-percent:0;mso-wrap-distance-left:9pt;mso-wrap-distance-top:0;mso-wrap-distance-right:9pt;mso-wrap-distance-bottom:0;mso-position-horizontal:absolute;mso-position-horizontal-relative:text;mso-position-vertical:absolute;mso-position-vertical-relative:text;mso-width-percent:0;mso-height-percent:0;mso-width-relative:page;mso-height-relative:page;v-text-anchor:middle" o:gfxdata="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" filled="f" stroked="f" strokeweight=".5pt">
+              <v:textbox inset="0,0,0,0">
+                <w:txbxContent>
+                  <w:p>
+                    <w:pPr>
+                      <w:spacing w:after="0" w:line="240" w:lineRule="auto"/>
+                      <w:jc w:val="right"/>
+                      <w:rPr>
+                        <w:color w:val="595959" w:themeColor="text1" w:themeTint="A6"/>
+                        <w:sz w:val="17"/>
+                        <w:szCs w:val="17"/>
+                      </w:rPr>
+                    </w:pPr>
+                    <w:r>
+                      <w:rPr>
+                        <w:color w:val="595959" w:themeColor="text1" w:themeTint="A6"/>
+                        <w:sz w:val="17"/>
+                        <w:szCs w:val="17"/>
+                        <w:lang w:val="bg-BG"/>
+                      </w:rPr>
+                      <w:t>стр.</w:t>
+                    </w:r>
+                    <w:r>
+                      <w:rPr>
+                        <w:color w:val="595959" w:themeColor="text1" w:themeTint="A6"/>
+                        <w:sz w:val="17"/>
+                        <w:szCs w:val="17"/>
+                      </w:rPr>
+                      <w:t xml:space="preserve"> </w:t>
+                    </w:r>
+                    <w:r>
+                      <w:rPr>
+                        <w:color w:val="595959" w:themeColor="text1" w:themeTint="A6"/>
+                        <w:sz w:val="17"/>
+                        <w:szCs w:val="17"/>
+                      </w:rPr>
+                      <w:fldChar w:fldCharType="begin"/>
+                    </w:r>
+                    <w:r>
+                      <w:rPr>
+                        <w:color w:val="595959" w:themeColor="text1" w:themeTint="A6"/>
+                        <w:sz w:val="17"/>
+                        <w:szCs w:val="17"/>
+                      </w:rPr>
+                      <w:instrText xml:space="preserve"> PAGE   \* MERGEFORMAT </w:instrText>
+                    </w:r>
+                    <w:r>
+                      <w:rPr>
+                        <w:color w:val="595959" w:themeColor="text1" w:themeTint="A6"/>
+                        <w:sz w:val="17"/>
+                        <w:szCs w:val="17"/>
+                      </w:rPr>
+                      <w:fldChar w:fldCharType="separate"/>
+                    </w:r>
+                    <w:r>
+                      <w:rPr>
+                        <w:noProof/>
+                        <w:color w:val="595959" w:themeColor="text1" w:themeTint="A6"/>
+                        <w:sz w:val="17"/>
+                        <w:szCs w:val="17"/>
+                      </w:rPr>
+                      <w:t>1</w:t>
+                    </w:r>
+                    <w:r>
+                      <w:rPr>
+                        <w:color w:val="595959" w:themeColor="text1" w:themeTint="A6"/>
+                        <w:sz w:val="17"/>
+                        <w:szCs w:val="17"/>
+                      </w:rPr>
+                      <w:fldChar w:fldCharType="end"/>
+                    </w:r>
+                    <w:r>
+                      <w:rPr>
+                        <w:color w:val="595959" w:themeColor="text1" w:themeTint="A6"/>
+                        <w:sz w:val="17"/>
+                        <w:szCs w:val="17"/>
+                      </w:rPr>
+                      <w:t xml:space="preserve"> </w:t>
+                    </w:r>
+                    <w:r>
+                      <w:rPr>
+                        <w:color w:val="595959" w:themeColor="text1" w:themeTint="A6"/>
+                        <w:sz w:val="17"/>
+                        <w:szCs w:val="17"/>
+                        <w:lang w:val="bg-BG"/>
+                      </w:rPr>
+                      <w:t>от</w:t>
+                    </w:r>
+                    <w:r>
+                      <w:rPr>
+                        <w:color w:val="595959" w:themeColor="text1" w:themeTint="A6"/>
+                        <w:sz w:val="17"/>
+                        <w:szCs w:val="17"/>
+                      </w:rPr>
+                      <w:t xml:space="preserve"> </w:t>
+                    </w:r>
+                    <w:r>
+                      <w:rPr>
+                        <w:color w:val="595959" w:themeColor="text1" w:themeTint="A6"/>
+                        <w:sz w:val="17"/>
+                        <w:szCs w:val="17"/>
+                      </w:rPr>
+                      <w:fldChar w:fldCharType="begin"/>
+                    </w:r>
+                    <w:r>
+                      <w:rPr>
+                        <w:color w:val="595959" w:themeColor="text1" w:themeTint="A6"/>
+                        <w:sz w:val="17"/>
+                        <w:szCs w:val="17"/>
+                      </w:rPr>
+                      <w:instrText xml:space="preserve"> NUMPAGES   \* MERGEFORMAT </w:instrText>
+                    </w:r>
+                    <w:r>
+                      <w:rPr>
+                        <w:color w:val="595959" w:themeColor="text1" w:themeTint="A6"/>
+                        <w:sz w:val="17"/>
+                        <w:szCs w:val="17"/>
+                      </w:rPr>
+                      <w:fldChar w:fldCharType="separate"/>
+                    </w:r>
+                    <w:r>
+                      <w:rPr>
+                        <w:noProof/>
+                        <w:color w:val="595959" w:themeColor="text1" w:themeTint="A6"/>
+                        <w:sz w:val="17"/>
+                        <w:szCs w:val="17"/>
+                      </w:rPr>
+                      <w:t>1</w:t>
+                    </w:r>
+                    <w:r>
+                      <w:rPr>
+                        <w:color w:val="595959" w:themeColor="text1" w:themeTint="A6"/>
+                        <w:sz w:val="17"/>
+                        <w:szCs w:val="17"/>
+                      </w:rPr>
+                      <w:fldChar w:fldCharType="end"/>
+                    </w:r>
+                  </w:p>
+                </w:txbxContent>
+              </v:textbox>
+            </v:shape>
+          </w:pict>
+        </mc:Fallback>
+      </mc:AlternateContent>
+    </w:r>
+  </w:p>
+</w:ftr>
+</file>
+
 <file path=word/footnotes.xml><?xml version="1.0" encoding="utf-8"?>
-<w:footnotes xmlns:wpc="http://schemas.microsoft.com/office/word/2010/wordprocessingCanvas" xmlns:cx="http://schemas.microsoft.com/office/drawing/2014/chartex" xmlns:cx1="http://schemas.microsoft.com/office/drawing/2015/9/8/chartex" xmlns:mc="http://schemas.openxmlformats.org/markup-compatibility/2006" xmlns:o="urn:schemas-microsoft-com:office:office" xmlns:r="http://schemas.openxmlformats.org/officeDocument/2006/relationships" xmlns:m="http://schemas.openxmlformats.org/officeDocument/2006/math" xmlns:v="urn:schemas-microsoft-com:vml" xmlns:wp14="http://schemas.microsoft.com/office/word/2010/wordprocessingDrawing" xmlns:wp="http://schemas.openxmlformats.org/drawingml/2006/wordprocessingDrawing" xmlns:w10="urn:schemas-microsoft-com:office:word" xmlns:w="http://schemas.openxmlformats.org/wordprocessingml/2006/main" xmlns:w14="http://schemas.microsoft.com/office/word/2010/wordml" xmlns:w15="http://schemas.microsoft.com/office/word/2012/wordml" xmlns:w16se="http://schemas.microsoft.com/office/word/2015/wordml/symex" xmlns:wpg="http://schemas.microsoft.com/office/word/2010/wordprocessingGroup" xmlns:wpi="http://schemas.microsoft.com/office/word/2010/wordprocessingInk" xmlns:wne="http://schemas.microsoft.com/office/word/2006/wordml" xmlns:wps="http://schemas.microsoft.com/office/word/2010/wordprocessingShape" mc:Ignorable="w14 w15 w16se wp14">
+<w:footnotes xmlns:wpc="http://schemas.microsoft.com/office/word/2010/wordprocessingCanvas" xmlns:cx="http://schemas.microsoft.com/office/drawing/2014/chartex" xmlns:cx1="http://schemas.microsoft.com/office/drawing/2015/9/8/chartex" xmlns:cx2="http://schemas.microsoft.com/office/drawing/2015/10/21/chartex" xmlns:cx3="http://schemas.microsoft.com/office/drawing/2016/5/9/chartex" xmlns:cx4="http://schemas.microsoft.com/office/drawing/2016/5/10/chartex" xmlns:cx5="http://schemas.microsoft.com/office/drawing/2016/5/11/chartex" xmlns:cx6="http://schemas.microsoft.com/office/drawing/2016/5/12/chartex" xmlns:cx7="http://schemas.microsoft.com/office/drawing/2016/5/13/chartex" xmlns:cx8="http://schemas.microsoft.com/office/drawing/2016/5/14/chartex" xmlns:mc="http://schemas.openxmlformats.org/markup-compatibility/2006" xmlns:aink="http://schemas.microsoft.com/office/drawing/2016/ink" xmlns:am3d="http://schemas.microsoft.com/office/drawing/2017/model3d" xmlns:o="urn:schemas-microsoft-com:office:office" xmlns:oel="http://schemas.microsoft.com/office/2019/extlst" xmlns:r="http://schemas.openxmlformats.org/officeDocument/2006/relationships" xmlns:m="http://schemas.openxmlformats.org/officeDocument/2006/math" xmlns:v="urn:schemas-microsoft-com:vml" xmlns:wp14="http://schemas.microsoft.com/office/word/2010/wordprocessingDrawing" xmlns:wp="http://schemas.openxmlformats.org/drawingml/2006/wordprocessingDrawing" xmlns:w10="urn:schemas-microsoft-com:office:word" xmlns:w="http://schemas.openxmlformats.org/wordprocessingml/2006/main" xmlns:w14="http://schemas.microsoft.com/office/word/2010/wordml" xmlns:w15="http://schemas.microsoft.com/office/word/2012/wordml" xmlns:w16cex="http://schemas.microsoft.com/office/word/2018/wordml/cex" xmlns:w16cid="http://schemas.microsoft.com/office/word/2016/wordml/cid" xmlns:w16="http://schemas.microsoft.com/office/word/2018/wordml" xmlns:w16sdtdh="http://schemas.microsoft.com/office/word/2020/wordml/sdtdatahash" xmlns:w16se="http://schemas.microsoft.com/office/word/2015/wordml/symex" xmlns:wpg="http://schemas.microsoft.com/office/word/2010/wordprocessingGroup" xmlns:wpi="http://schemas.microsoft.com/office/word/2010/wordprocessingInk" xmlns:wne="http://schemas.microsoft.com/office/word/2006/wordml" xmlns:wps="http://schemas.microsoft.com/office/word/2010/wordprocessingShape" mc:Ignorable="w14 w15 w16se w16cid w16 w16cex w16sdtdh wp14">
   <w:footnote w:type="separator" w:id="-1">
     <w:p>
       <w:pPr>
@@ -1322,8 +2511,19 @@
 </w:footnotes>
 </file>
 
+<file path=word/header1.xml><?xml version="1.0" encoding="utf-8"?>
+<w:hdr xmlns:wpc="http://schemas.microsoft.com/office/word/2010/wordprocessingCanvas" xmlns:cx="http://schemas.microsoft.com/office/drawing/2014/chartex" xmlns:cx1="http://schemas.microsoft.com/office/drawing/2015/9/8/chartex" xmlns:cx2="http://schemas.microsoft.com/office/drawing/2015/10/21/chartex" xmlns:cx3="http://schemas.microsoft.com/office/drawing/2016/5/9/chartex" xmlns:cx4="http://schemas.microsoft.com/office/drawing/2016/5/10/chartex" xmlns:cx5="http://schemas.microsoft.com/office/drawing/2016/5/11/chartex" xmlns:cx6="http://schemas.microsoft.com/office/drawing/2016/5/12/chartex" xmlns:cx7="http://schemas.microsoft.com/office/drawing/2016/5/13/chartex" xmlns:cx8="http://schemas.microsoft.com/office/drawing/2016/5/14/chartex" xmlns:mc="http://schemas.openxmlformats.org/markup-compatibility/2006" xmlns:aink="http://schemas.microsoft.com/office/drawing/2016/ink" xmlns:am3d="http://schemas.microsoft.com/office/drawing/2017/model3d" xmlns:o="urn:schemas-microsoft-com:office:office" xmlns:oel="http://schemas.microsoft.com/office/2019/extlst" xmlns:r="http://schemas.openxmlformats.org/officeDocument/2006/relationships" xmlns:m="http://schemas.openxmlformats.org/officeDocument/2006/math" xmlns:v="urn:schemas-microsoft-com:vml" xmlns:wp14="http://schemas.microsoft.com/office/word/2010/wordprocessingDrawing" xmlns:wp="http://schemas.openxmlformats.org/drawingml/2006/wordprocessingDrawing" xmlns:w10="urn:schemas-microsoft-com:office:word" xmlns:w="http://schemas.openxmlformats.org/wordprocessingml/2006/main" xmlns:w14="http://schemas.microsoft.com/office/word/2010/wordml" xmlns:w15="http://schemas.microsoft.com/office/word/2012/wordml" xmlns:w16cex="http://schemas.microsoft.com/office/word/2018/wordml/cex" xmlns:w16cid="http://schemas.microsoft.com/office/word/2016/wordml/cid" xmlns:w16="http://schemas.microsoft.com/office/word/2018/wordml" xmlns:w16sdtdh="http://schemas.microsoft.com/office/word/2020/wordml/sdtdatahash" xmlns:w16se="http://schemas.microsoft.com/office/word/2015/wordml/symex" xmlns:wpg="http://schemas.microsoft.com/office/word/2010/wordprocessingGroup" xmlns:wpi="http://schemas.microsoft.com/office/word/2010/wordprocessingInk" xmlns:wne="http://schemas.microsoft.com/office/word/2006/wordml" xmlns:wps="http://schemas.microsoft.com/office/word/2010/wordprocessingShape" mc:Ignorable="w14 w15 w16se w16cid w16 w16cex w16sdtdh wp14">
+  <w:p>
+    <w:pPr>
+      <w:pStyle w:val="Header"/>
+      <w:ind w:hanging="1134"/>
+    </w:pPr>
+  </w:p>
+</w:hdr>
+</file>
+
 <file path=word/numbering.xml><?xml version="1.0" encoding="utf-8"?>
-<w:numbering xmlns:wpc="http://schemas.microsoft.com/office/word/2010/wordprocessingCanvas" xmlns:cx="http://schemas.microsoft.com/office/drawing/2014/chartex" xmlns:cx1="http://schemas.microsoft.com/office/drawing/2015/9/8/chartex" xmlns:mc="http://schemas.openxmlformats.org/markup-compatibility/2006" xmlns:o="urn:schemas-microsoft-com:office:office" xmlns:r="http://schemas.openxmlformats.org/officeDocument/2006/relationships" xmlns:m="http://schemas.openxmlformats.org/officeDocument/2006/math" xmlns:v="urn:schemas-microsoft-com:vml" xmlns:wp14="http://schemas.microsoft.com/office/word/2010/wordprocessingDrawing" xmlns:wp="http://schemas.openxmlformats.org/drawingml/2006/wordprocessingDrawing" xmlns:w10="urn:schemas-microsoft-com:office:word" xmlns:w="http://schemas.openxmlformats.org/wordprocessingml/2006/main" xmlns:w14="http://schemas.microsoft.com/office/word/2010/wordml" xmlns:w15="http://schemas.microsoft.com/office/word/2012/wordml" xmlns:w16se="http://schemas.microsoft.com/office/word/2015/wordml/symex" xmlns:wpg="http://schemas.microsoft.com/office/word/2010/wordprocessingGroup" xmlns:wpi="http://schemas.microsoft.com/office/word/2010/wordprocessingInk" xmlns:wne="http://schemas.microsoft.com/office/word/2006/wordml" xmlns:wps="http://schemas.microsoft.com/office/word/2010/wordprocessingShape" mc:Ignorable="w14 w15 w16se wp14">
+<w:numbering xmlns:wpc="http://schemas.microsoft.com/office/word/2010/wordprocessingCanvas" xmlns:cx="http://schemas.microsoft.com/office/drawing/2014/chartex" xmlns:cx1="http://schemas.microsoft.com/office/drawing/2015/9/8/chartex" xmlns:cx2="http://schemas.microsoft.com/office/drawing/2015/10/21/chartex" xmlns:cx3="http://schemas.microsoft.com/office/drawing/2016/5/9/chartex" xmlns:cx4="http://schemas.microsoft.com/office/drawing/2016/5/10/chartex" xmlns:cx5="http://schemas.microsoft.com/office/drawing/2016/5/11/chartex" xmlns:cx6="http://schemas.microsoft.com/office/drawing/2016/5/12/chartex" xmlns:cx7="http://schemas.microsoft.com/office/drawing/2016/5/13/chartex" xmlns:cx8="http://schemas.microsoft.com/office/drawing/2016/5/14/chartex" xmlns:mc="http://schemas.openxmlformats.org/markup-compatibility/2006" xmlns:aink="http://schemas.microsoft.com/office/drawing/2016/ink" xmlns:am3d="http://schemas.microsoft.com/office/drawing/2017/model3d" xmlns:o="urn:schemas-microsoft-com:office:office" xmlns:oel="http://schemas.microsoft.com/office/2019/extlst" xmlns:r="http://schemas.openxmlformats.org/officeDocument/2006/relationships" xmlns:m="http://schemas.openxmlformats.org/officeDocument/2006/math" xmlns:v="urn:schemas-microsoft-com:vml" xmlns:wp14="http://schemas.microsoft.com/office/word/2010/wordprocessingDrawing" xmlns:wp="http://schemas.openxmlformats.org/drawingml/2006/wordprocessingDrawing" xmlns:w10="urn:schemas-microsoft-com:office:word" xmlns:w="http://schemas.openxmlformats.org/wordprocessingml/2006/main" xmlns:w14="http://schemas.microsoft.com/office/word/2010/wordml" xmlns:w15="http://schemas.microsoft.com/office/word/2012/wordml" xmlns:w16cex="http://schemas.microsoft.com/office/word/2018/wordml/cex" xmlns:w16cid="http://schemas.microsoft.com/office/word/2016/wordml/cid" xmlns:w16="http://schemas.microsoft.com/office/word/2018/wordml" xmlns:w16sdtdh="http://schemas.microsoft.com/office/word/2020/wordml/sdtdatahash" xmlns:w16se="http://schemas.microsoft.com/office/word/2015/wordml/symex" xmlns:wpg="http://schemas.microsoft.com/office/word/2010/wordprocessingGroup" xmlns:wpi="http://schemas.microsoft.com/office/word/2010/wordprocessingInk" xmlns:wne="http://schemas.microsoft.com/office/word/2006/wordml" xmlns:wps="http://schemas.microsoft.com/office/word/2010/wordprocessingShape" mc:Ignorable="w14 w15 w16se w16cid w16 w16cex w16sdtdh wp14">
   <w:abstractNum w:abstractNumId="0" w15:restartNumberingAfterBreak="0">
     <w:nsid w:val="04E60920"/>
     <w:multiLevelType w:val="hybridMultilevel"/>
@@ -5922,34 +7122,34 @@
       </w:rPr>
     </w:lvl>
   </w:abstractNum>
-  <w:num w:numId="1">
+  <w:num w:numId="1" w16cid:durableId="1201865092">
     <w:abstractNumId w:val="0"/>
   </w:num>
-  <w:num w:numId="2">
+  <w:num w:numId="2" w16cid:durableId="448206414">
     <w:abstractNumId w:val="44"/>
   </w:num>
-  <w:num w:numId="3">
+  <w:num w:numId="3" w16cid:durableId="1542475421">
     <w:abstractNumId w:val="8"/>
   </w:num>
-  <w:num w:numId="4">
+  <w:num w:numId="4" w16cid:durableId="751004280">
     <w:abstractNumId w:val="27"/>
   </w:num>
-  <w:num w:numId="5">
+  <w:num w:numId="5" w16cid:durableId="298196006">
     <w:abstractNumId w:val="28"/>
   </w:num>
-  <w:num w:numId="6">
+  <w:num w:numId="6" w16cid:durableId="1042242061">
     <w:abstractNumId w:val="34"/>
   </w:num>
-  <w:num w:numId="7">
+  <w:num w:numId="7" w16cid:durableId="1365667300">
     <w:abstractNumId w:val="3"/>
   </w:num>
-  <w:num w:numId="8">
+  <w:num w:numId="8" w16cid:durableId="1604728372">
     <w:abstractNumId w:val="7"/>
   </w:num>
-  <w:num w:numId="9">
+  <w:num w:numId="9" w16cid:durableId="592318069">
     <w:abstractNumId w:val="25"/>
   </w:num>
-  <w:num w:numId="10">
+  <w:num w:numId="10" w16cid:durableId="587929699">
     <w:abstractNumId w:val="12"/>
     <w:lvlOverride w:ilvl="0">
       <w:startOverride w:val="1"/>
@@ -5979,119 +7179,119 @@
       <w:startOverride w:val="1"/>
     </w:lvlOverride>
   </w:num>
-  <w:num w:numId="11">
+  <w:num w:numId="11" w16cid:durableId="526718861">
     <w:abstractNumId w:val="4"/>
   </w:num>
-  <w:num w:numId="12">
+  <w:num w:numId="12" w16cid:durableId="1252816783">
     <w:abstractNumId w:val="19"/>
   </w:num>
-  <w:num w:numId="13">
+  <w:num w:numId="13" w16cid:durableId="787357856">
     <w:abstractNumId w:val="1"/>
   </w:num>
-  <w:num w:numId="14">
+  <w:num w:numId="14" w16cid:durableId="1419130615">
     <w:abstractNumId w:val="33"/>
   </w:num>
-  <w:num w:numId="15">
+  <w:num w:numId="15" w16cid:durableId="137501343">
     <w:abstractNumId w:val="9"/>
   </w:num>
-  <w:num w:numId="16">
+  <w:num w:numId="16" w16cid:durableId="1106266306">
     <w:abstractNumId w:val="38"/>
   </w:num>
-  <w:num w:numId="17">
+  <w:num w:numId="17" w16cid:durableId="611519896">
     <w:abstractNumId w:val="26"/>
   </w:num>
-  <w:num w:numId="18">
+  <w:num w:numId="18" w16cid:durableId="1090009317">
     <w:abstractNumId w:val="42"/>
   </w:num>
-  <w:num w:numId="19">
+  <w:num w:numId="19" w16cid:durableId="1271158473">
     <w:abstractNumId w:val="35"/>
   </w:num>
-  <w:num w:numId="20">
+  <w:num w:numId="20" w16cid:durableId="1667594061">
     <w:abstractNumId w:val="18"/>
   </w:num>
-  <w:num w:numId="21">
+  <w:num w:numId="21" w16cid:durableId="678848517">
     <w:abstractNumId w:val="31"/>
   </w:num>
-  <w:num w:numId="22">
+  <w:num w:numId="22" w16cid:durableId="1306206050">
     <w:abstractNumId w:val="11"/>
   </w:num>
-  <w:num w:numId="23">
+  <w:num w:numId="23" w16cid:durableId="1155609877">
     <w:abstractNumId w:val="14"/>
   </w:num>
-  <w:num w:numId="24">
+  <w:num w:numId="24" w16cid:durableId="671299720">
     <w:abstractNumId w:val="2"/>
   </w:num>
-  <w:num w:numId="25">
+  <w:num w:numId="25" w16cid:durableId="610282103">
     <w:abstractNumId w:val="6"/>
   </w:num>
-  <w:num w:numId="26">
+  <w:num w:numId="26" w16cid:durableId="231934099">
     <w:abstractNumId w:val="15"/>
   </w:num>
-  <w:num w:numId="27">
+  <w:num w:numId="27" w16cid:durableId="81920992">
     <w:abstractNumId w:val="37"/>
   </w:num>
-  <w:num w:numId="28">
+  <w:num w:numId="28" w16cid:durableId="2091541823">
     <w:abstractNumId w:val="17"/>
   </w:num>
-  <w:num w:numId="29">
+  <w:num w:numId="29" w16cid:durableId="1660497488">
     <w:abstractNumId w:val="41"/>
   </w:num>
-  <w:num w:numId="30">
+  <w:num w:numId="30" w16cid:durableId="1484933410">
     <w:abstractNumId w:val="20"/>
   </w:num>
-  <w:num w:numId="31">
+  <w:num w:numId="31" w16cid:durableId="592668566">
     <w:abstractNumId w:val="10"/>
   </w:num>
-  <w:num w:numId="32">
+  <w:num w:numId="32" w16cid:durableId="325473353">
     <w:abstractNumId w:val="36"/>
   </w:num>
-  <w:num w:numId="33">
+  <w:num w:numId="33" w16cid:durableId="2036073740">
     <w:abstractNumId w:val="39"/>
   </w:num>
-  <w:num w:numId="34">
+  <w:num w:numId="34" w16cid:durableId="283117860">
     <w:abstractNumId w:val="24"/>
   </w:num>
-  <w:num w:numId="35">
+  <w:num w:numId="35" w16cid:durableId="1003435630">
     <w:abstractNumId w:val="40"/>
   </w:num>
-  <w:num w:numId="36">
+  <w:num w:numId="36" w16cid:durableId="1116749849">
     <w:abstractNumId w:val="5"/>
   </w:num>
-  <w:num w:numId="37">
+  <w:num w:numId="37" w16cid:durableId="53893511">
     <w:abstractNumId w:val="21"/>
   </w:num>
-  <w:num w:numId="38">
+  <w:num w:numId="38" w16cid:durableId="1442649251">
     <w:abstractNumId w:val="13"/>
   </w:num>
-  <w:num w:numId="39">
+  <w:num w:numId="39" w16cid:durableId="632060382">
     <w:abstractNumId w:val="29"/>
   </w:num>
-  <w:num w:numId="40">
+  <w:num w:numId="40" w16cid:durableId="1369524005">
     <w:abstractNumId w:val="23"/>
   </w:num>
-  <w:num w:numId="41">
+  <w:num w:numId="41" w16cid:durableId="1895847060">
     <w:abstractNumId w:val="22"/>
   </w:num>
-  <w:num w:numId="42">
+  <w:num w:numId="42" w16cid:durableId="1963805159">
     <w:abstractNumId w:val="32"/>
   </w:num>
-  <w:num w:numId="43">
+  <w:num w:numId="43" w16cid:durableId="967929995">
     <w:abstractNumId w:val="4"/>
   </w:num>
-  <w:num w:numId="44">
+  <w:num w:numId="44" w16cid:durableId="1472017388">
     <w:abstractNumId w:val="16"/>
   </w:num>
-  <w:num w:numId="45">
+  <w:num w:numId="45" w16cid:durableId="876697686">
     <w:abstractNumId w:val="43"/>
   </w:num>
-  <w:num w:numId="46">
+  <w:num w:numId="46" w16cid:durableId="1853841075">
     <w:abstractNumId w:val="30"/>
   </w:num>
 </w:numbering>
 </file>
 
 <file path=word/styles.xml><?xml version="1.0" encoding="utf-8"?>
-<w:styles xmlns:mc="http://schemas.openxmlformats.org/markup-compatibility/2006" xmlns:r="http://schemas.openxmlformats.org/officeDocument/2006/relationships" xmlns:w="http://schemas.openxmlformats.org/wordprocessingml/2006/main" xmlns:w14="http://schemas.microsoft.com/office/word/2010/wordml" xmlns:w15="http://schemas.microsoft.com/office/word/2012/wordml" xmlns:w16se="http://schemas.microsoft.com/office/word/2015/wordml/symex" mc:Ignorable="w14 w15 w16se">
+<w:styles xmlns:mc="http://schemas.openxmlformats.org/markup-compatibility/2006" xmlns:r="http://schemas.openxmlformats.org/officeDocument/2006/relationships" xmlns:w="http://schemas.openxmlformats.org/wordprocessingml/2006/main" xmlns:w14="http://schemas.microsoft.com/office/word/2010/wordml" xmlns:w15="http://schemas.microsoft.com/office/word/2012/wordml" xmlns:w16cex="http://schemas.microsoft.com/office/word/2018/wordml/cex" xmlns:w16cid="http://schemas.microsoft.com/office/word/2016/wordml/cid" xmlns:w16="http://schemas.microsoft.com/office/word/2018/wordml" xmlns:w16sdtdh="http://schemas.microsoft.com/office/word/2020/wordml/sdtdatahash" xmlns:w16se="http://schemas.microsoft.com/office/word/2015/wordml/symex" mc:Ignorable="w14 w15 w16se w16cid w16 w16cex w16sdtdh">
   <w:docDefaults>
     <w:rPrDefault>
       <w:rPr>
@@ -6107,7 +7307,7 @@
       </w:pPr>
     </w:pPrDefault>
   </w:docDefaults>
-  <w:latentStyles w:defLockedState="0" w:defUIPriority="99" w:defSemiHidden="0" w:defUnhideWhenUsed="0" w:defQFormat="0" w:count="371">
+  <w:latentStyles w:defLockedState="0" w:defUIPriority="99" w:defSemiHidden="0" w:defUnhideWhenUsed="0" w:defQFormat="0" w:count="376">
     <w:lsdException w:name="Normal" w:uiPriority="0" w:qFormat="1"/>
     <w:lsdException w:name="heading 1" w:uiPriority="9" w:qFormat="1"/>
     <w:lsdException w:name="heading 2" w:semiHidden="1" w:uiPriority="9" w:unhideWhenUsed="1" w:qFormat="1"/>
@@ -6479,6 +7679,11 @@
     <w:lsdException w:name="List Table 5 Dark Accent 6" w:uiPriority="50"/>
     <w:lsdException w:name="List Table 6 Colorful Accent 6" w:uiPriority="51"/>
     <w:lsdException w:name="List Table 7 Colorful Accent 6" w:uiPriority="52"/>
+    <w:lsdException w:name="Mention" w:semiHidden="1" w:unhideWhenUsed="1"/>
+    <w:lsdException w:name="Smart Hyperlink" w:semiHidden="1" w:unhideWhenUsed="1"/>
+    <w:lsdException w:name="Hashtag" w:semiHidden="1" w:unhideWhenUsed="1"/>
+    <w:lsdException w:name="Unresolved Mention" w:semiHidden="1" w:unhideWhenUsed="1"/>
+    <w:lsdException w:name="Smart Link" w:semiHidden="1" w:unhideWhenUsed="1"/>
   </w:latentStyles>
   <w:style w:type="paragraph" w:default="1" w:styleId="Normal">
     <w:name w:val="Normal"/>
@@ -6917,7 +8122,7 @@
       <w:u w:val="single"/>
     </w:rPr>
   </w:style>
-  <w:style w:type="character" w:customStyle="1" w:styleId="UnresolvedMention">
+  <w:style w:type="character" w:styleId="UnresolvedMention">
     <w:name w:val="Unresolved Mention"/>
     <w:basedOn w:val="DefaultParagraphFont"/>
     <w:uiPriority w:val="99"/>
@@ -7222,7 +8427,7 @@
 </file>
 
 <file path=customXml/itemProps1.xml><?xml version="1.0" encoding="utf-8"?>
-<ds:datastoreItem xmlns:ds="http://schemas.openxmlformats.org/officeDocument/2006/customXml" ds:itemID="{5F7BAA9F-5EC4-4A97-AC20-82C60E2E0864}">
+<ds:datastoreItem xmlns:ds="http://schemas.openxmlformats.org/officeDocument/2006/customXml" ds:itemID="{BEE84E8F-EC72-4DD7-A4FB-4222DB96F244}">
   <ds:schemaRefs>
     <ds:schemaRef ds:uri="http://schemas.openxmlformats.org/officeDocument/2006/bibliography"/>
   </ds:schemaRefs>

</xml_diff>